<commit_message>
added all sorts of stuff about individual proteins from calvin cycle and tavg relationships
</commit_message>
<xml_diff>
--- a/docs/manuscripts/euc manuscript/eucLeaf_results2.docx
+++ b/docs/manuscripts/euc manuscript/eucLeaf_results2.docx
@@ -16,6 +16,7 @@
       </w:r>
     </w:p>
     <w:p>
+      <w:proofErr w:type="gramStart"/>
       <w:r>
         <w:rPr>
           <w:b/>
@@ -23,7 +24,11 @@
         <w:t>t</w:t>
       </w:r>
       <w:r>
-        <w:t xml:space="preserve">emperature and light environment determine abundance of leaf photosynthetic proteins in wild Eucalypts; a </w:t>
+        <w:t>emperature</w:t>
+      </w:r>
+      <w:proofErr w:type="gramEnd"/>
+      <w:r>
+        <w:t xml:space="preserve"> and light environment determine abundance of leaf photosynthetic proteins in wild Eucalypts; a </w:t>
       </w:r>
       <w:r>
         <w:rPr>
@@ -80,12 +85,37 @@
       <w:r>
         <w:t xml:space="preserve">Hypotheses (re: </w:t>
       </w:r>
+      <w:proofErr w:type="spellStart"/>
       <w:r>
         <w:rPr>
           <w:sz w:val="18"/>
           <w:szCs w:val="18"/>
         </w:rPr>
-        <w:t>Hikosaka &amp; Terashima 1995</w:t>
+        <w:t>Hikosaka</w:t>
+      </w:r>
+      <w:proofErr w:type="spellEnd"/>
+      <w:r>
+        <w:rPr>
+          <w:sz w:val="18"/>
+          <w:szCs w:val="18"/>
+        </w:rPr>
+        <w:t xml:space="preserve"> &amp; </w:t>
+      </w:r>
+      <w:proofErr w:type="spellStart"/>
+      <w:r>
+        <w:rPr>
+          <w:sz w:val="18"/>
+          <w:szCs w:val="18"/>
+        </w:rPr>
+        <w:t>Terashima</w:t>
+      </w:r>
+      <w:proofErr w:type="spellEnd"/>
+      <w:r>
+        <w:rPr>
+          <w:sz w:val="18"/>
+          <w:szCs w:val="18"/>
+        </w:rPr>
+        <w:t xml:space="preserve"> 1995</w:t>
       </w:r>
       <w:r>
         <w:t>):</w:t>
@@ -296,7 +326,51 @@
           <w:szCs w:val="20"/>
           <w:lang w:eastAsia="en-AU"/>
         </w:rPr>
-        <w:t xml:space="preserve">lm(formula = scale(mean) ~ scale(total_protein_mean) + scale(log(leafrad_mean)), </w:t>
+        <w:t>lm(formula = scale(mean) ~ scale(</w:t>
+      </w:r>
+      <w:proofErr w:type="spellStart"/>
+      <w:r>
+        <w:rPr>
+          <w:rFonts w:ascii="Lucida Console" w:eastAsia="Times New Roman" w:hAnsi="Lucida Console" w:cs="Courier New"/>
+          <w:color w:val="EAEAEA"/>
+          <w:sz w:val="20"/>
+          <w:szCs w:val="20"/>
+          <w:lang w:eastAsia="en-AU"/>
+        </w:rPr>
+        <w:t>total_protein_mean</w:t>
+      </w:r>
+      <w:proofErr w:type="spellEnd"/>
+      <w:r>
+        <w:rPr>
+          <w:rFonts w:ascii="Lucida Console" w:eastAsia="Times New Roman" w:hAnsi="Lucida Console" w:cs="Courier New"/>
+          <w:color w:val="EAEAEA"/>
+          <w:sz w:val="20"/>
+          <w:szCs w:val="20"/>
+          <w:lang w:eastAsia="en-AU"/>
+        </w:rPr>
+        <w:t>) + scale(log(</w:t>
+      </w:r>
+      <w:proofErr w:type="spellStart"/>
+      <w:r>
+        <w:rPr>
+          <w:rFonts w:ascii="Lucida Console" w:eastAsia="Times New Roman" w:hAnsi="Lucida Console" w:cs="Courier New"/>
+          <w:color w:val="EAEAEA"/>
+          <w:sz w:val="20"/>
+          <w:szCs w:val="20"/>
+          <w:lang w:eastAsia="en-AU"/>
+        </w:rPr>
+        <w:t>leafrad_mean</w:t>
+      </w:r>
+      <w:proofErr w:type="spellEnd"/>
+      <w:r>
+        <w:rPr>
+          <w:rFonts w:ascii="Lucida Console" w:eastAsia="Times New Roman" w:hAnsi="Lucida Console" w:cs="Courier New"/>
+          <w:color w:val="EAEAEA"/>
+          <w:sz w:val="20"/>
+          <w:szCs w:val="20"/>
+          <w:lang w:eastAsia="en-AU"/>
+        </w:rPr>
+        <w:t xml:space="preserve">)), </w:t>
       </w:r>
     </w:p>
     <w:p>
@@ -343,7 +417,29 @@
           <w:szCs w:val="20"/>
           <w:lang w:eastAsia="en-AU"/>
         </w:rPr>
-        <w:t xml:space="preserve">    data = data_means)</w:t>
+        <w:t xml:space="preserve">    data = </w:t>
+      </w:r>
+      <w:proofErr w:type="spellStart"/>
+      <w:r>
+        <w:rPr>
+          <w:rFonts w:ascii="Lucida Console" w:eastAsia="Times New Roman" w:hAnsi="Lucida Console" w:cs="Courier New"/>
+          <w:color w:val="EAEAEA"/>
+          <w:sz w:val="20"/>
+          <w:szCs w:val="20"/>
+          <w:lang w:eastAsia="en-AU"/>
+        </w:rPr>
+        <w:t>data_means</w:t>
+      </w:r>
+      <w:proofErr w:type="spellEnd"/>
+      <w:r>
+        <w:rPr>
+          <w:rFonts w:ascii="Lucida Console" w:eastAsia="Times New Roman" w:hAnsi="Lucida Console" w:cs="Courier New"/>
+          <w:color w:val="EAEAEA"/>
+          <w:sz w:val="20"/>
+          <w:szCs w:val="20"/>
+          <w:lang w:eastAsia="en-AU"/>
+        </w:rPr>
+        <w:t>)</w:t>
       </w:r>
     </w:p>
     <w:p>
@@ -652,7 +748,29 @@
           <w:szCs w:val="20"/>
           <w:lang w:eastAsia="en-AU"/>
         </w:rPr>
-        <w:t xml:space="preserve">                            Estimate Std. Error t value Pr(&gt;|t|)    </w:t>
+        <w:t xml:space="preserve">                            Estimate Std. Error t value </w:t>
+      </w:r>
+      <w:proofErr w:type="spellStart"/>
+      <w:r>
+        <w:rPr>
+          <w:rFonts w:ascii="Lucida Console" w:eastAsia="Times New Roman" w:hAnsi="Lucida Console" w:cs="Courier New"/>
+          <w:color w:val="EAEAEA"/>
+          <w:sz w:val="20"/>
+          <w:szCs w:val="20"/>
+          <w:lang w:eastAsia="en-AU"/>
+        </w:rPr>
+        <w:t>Pr</w:t>
+      </w:r>
+      <w:proofErr w:type="spellEnd"/>
+      <w:r>
+        <w:rPr>
+          <w:rFonts w:ascii="Lucida Console" w:eastAsia="Times New Roman" w:hAnsi="Lucida Console" w:cs="Courier New"/>
+          <w:color w:val="EAEAEA"/>
+          <w:sz w:val="20"/>
+          <w:szCs w:val="20"/>
+          <w:lang w:eastAsia="en-AU"/>
+        </w:rPr>
+        <w:t xml:space="preserve">(&gt;|t|)    </w:t>
       </w:r>
     </w:p>
     <w:p>
@@ -746,7 +864,29 @@
           <w:szCs w:val="20"/>
           <w:lang w:eastAsia="en-AU"/>
         </w:rPr>
-        <w:t>scale(total_protein_mean)  7.502e-01  9.160e-02    8.19 1.87e-09 ***</w:t>
+        <w:t>scale(</w:t>
+      </w:r>
+      <w:proofErr w:type="spellStart"/>
+      <w:r>
+        <w:rPr>
+          <w:rFonts w:ascii="Lucida Console" w:eastAsia="Times New Roman" w:hAnsi="Lucida Console" w:cs="Courier New"/>
+          <w:color w:val="EAEAEA"/>
+          <w:sz w:val="20"/>
+          <w:szCs w:val="20"/>
+          <w:lang w:eastAsia="en-AU"/>
+        </w:rPr>
+        <w:t>total_protein_mean</w:t>
+      </w:r>
+      <w:proofErr w:type="spellEnd"/>
+      <w:r>
+        <w:rPr>
+          <w:rFonts w:ascii="Lucida Console" w:eastAsia="Times New Roman" w:hAnsi="Lucida Console" w:cs="Courier New"/>
+          <w:color w:val="EAEAEA"/>
+          <w:sz w:val="20"/>
+          <w:szCs w:val="20"/>
+          <w:lang w:eastAsia="en-AU"/>
+        </w:rPr>
+        <w:t>)  7.502e-01  9.160e-02    8.19 1.87e-09 ***</w:t>
       </w:r>
     </w:p>
     <w:p>
@@ -793,7 +933,29 @@
           <w:szCs w:val="20"/>
           <w:lang w:eastAsia="en-AU"/>
         </w:rPr>
-        <w:t xml:space="preserve">scale(log(leafrad_mean))  -2.784e-01  9.160e-02   -3.04  0.00461 ** </w:t>
+        <w:t>scale(log(</w:t>
+      </w:r>
+      <w:proofErr w:type="spellStart"/>
+      <w:r>
+        <w:rPr>
+          <w:rFonts w:ascii="Lucida Console" w:eastAsia="Times New Roman" w:hAnsi="Lucida Console" w:cs="Courier New"/>
+          <w:color w:val="EAEAEA"/>
+          <w:sz w:val="20"/>
+          <w:szCs w:val="20"/>
+          <w:lang w:eastAsia="en-AU"/>
+        </w:rPr>
+        <w:t>leafrad_mean</w:t>
+      </w:r>
+      <w:proofErr w:type="spellEnd"/>
+      <w:r>
+        <w:rPr>
+          <w:rFonts w:ascii="Lucida Console" w:eastAsia="Times New Roman" w:hAnsi="Lucida Console" w:cs="Courier New"/>
+          <w:color w:val="EAEAEA"/>
+          <w:sz w:val="20"/>
+          <w:szCs w:val="20"/>
+          <w:lang w:eastAsia="en-AU"/>
+        </w:rPr>
+        <w:t xml:space="preserve">))  -2.784e-01  9.160e-02   -3.04  0.00461 ** </w:t>
       </w:r>
     </w:p>
     <w:p>
@@ -879,15 +1041,49 @@
           <w:lang w:eastAsia="en-AU"/>
         </w:rPr>
       </w:pPr>
-      <w:r>
-        <w:rPr>
-          <w:rFonts w:ascii="Lucida Console" w:eastAsia="Times New Roman" w:hAnsi="Lucida Console" w:cs="Courier New"/>
-          <w:color w:val="EAEAEA"/>
-          <w:sz w:val="20"/>
-          <w:szCs w:val="20"/>
-          <w:lang w:eastAsia="en-AU"/>
-        </w:rPr>
-        <w:t>Signif. codes:  0 ‘***’ 0.001 ‘**’ 0.01 ‘*’ 0.05 ‘.’ 0.1 ‘ ’ 1</w:t>
+      <w:proofErr w:type="spellStart"/>
+      <w:r>
+        <w:rPr>
+          <w:rFonts w:ascii="Lucida Console" w:eastAsia="Times New Roman" w:hAnsi="Lucida Console" w:cs="Courier New"/>
+          <w:color w:val="EAEAEA"/>
+          <w:sz w:val="20"/>
+          <w:szCs w:val="20"/>
+          <w:lang w:eastAsia="en-AU"/>
+        </w:rPr>
+        <w:t>Signif</w:t>
+      </w:r>
+      <w:proofErr w:type="spellEnd"/>
+      <w:r>
+        <w:rPr>
+          <w:rFonts w:ascii="Lucida Console" w:eastAsia="Times New Roman" w:hAnsi="Lucida Console" w:cs="Courier New"/>
+          <w:color w:val="EAEAEA"/>
+          <w:sz w:val="20"/>
+          <w:szCs w:val="20"/>
+          <w:lang w:eastAsia="en-AU"/>
+        </w:rPr>
+        <w:t xml:space="preserve">. </w:t>
+      </w:r>
+      <w:proofErr w:type="gramStart"/>
+      <w:r>
+        <w:rPr>
+          <w:rFonts w:ascii="Lucida Console" w:eastAsia="Times New Roman" w:hAnsi="Lucida Console" w:cs="Courier New"/>
+          <w:color w:val="EAEAEA"/>
+          <w:sz w:val="20"/>
+          <w:szCs w:val="20"/>
+          <w:lang w:eastAsia="en-AU"/>
+        </w:rPr>
+        <w:t>codes</w:t>
+      </w:r>
+      <w:proofErr w:type="gramEnd"/>
+      <w:r>
+        <w:rPr>
+          <w:rFonts w:ascii="Lucida Console" w:eastAsia="Times New Roman" w:hAnsi="Lucida Console" w:cs="Courier New"/>
+          <w:color w:val="EAEAEA"/>
+          <w:sz w:val="20"/>
+          <w:szCs w:val="20"/>
+          <w:lang w:eastAsia="en-AU"/>
+        </w:rPr>
+        <w:t>:  0 ‘***’ 0.001 ‘**’ 0.01 ‘*’ 0.05 ‘.’ 0.1 ‘ ’ 1</w:t>
       </w:r>
     </w:p>
     <w:p>
@@ -1138,13 +1334,7 @@
         </w:numPr>
       </w:pPr>
       <w:r>
-        <w:t xml:space="preserve">Photosystem complex proteins will be most abundant where </w:t>
-      </w:r>
-      <w:r>
-        <w:t>canopy gap fraction</w:t>
-      </w:r>
-      <w:r>
-        <w:t xml:space="preserve"> is lowest, and photosynthesis is light-limited</w:t>
+        <w:t>Photosystem complex proteins will be most abundant where canopy gap fraction is lowest, and photosynthesis is light-limited</w:t>
       </w:r>
     </w:p>
     <w:p>
@@ -1167,8 +1357,6 @@
         </w:rPr>
         <w:t>, same as with irradiance</w:t>
       </w:r>
-      <w:bookmarkStart w:id="0" w:name="_GoBack"/>
-      <w:bookmarkEnd w:id="0"/>
     </w:p>
     <w:p>
       <w:r>
@@ -1330,57 +1518,157 @@
           <w:lang w:eastAsia="en-AU"/>
         </w:rPr>
       </w:pPr>
-      <w:r>
-        <w:rPr>
-          <w:rFonts w:ascii="Lucida Console" w:eastAsia="Times New Roman" w:hAnsi="Lucida Console" w:cs="Courier New"/>
-          <w:color w:val="EAEAEA"/>
-          <w:sz w:val="20"/>
-          <w:szCs w:val="20"/>
-          <w:lang w:eastAsia="en-AU"/>
-        </w:rPr>
-        <w:t xml:space="preserve">lm(formula = scale(mean) ~ scale(total_protein_mean) + scale(gap_mean), </w:t>
-      </w:r>
-    </w:p>
-    <w:p>
-      <w:pPr>
-        <w:shd w:val="clear" w:color="auto" w:fill="2C2828"/>
-        <w:tabs>
-          <w:tab w:val="left" w:pos="916"/>
-          <w:tab w:val="left" w:pos="1832"/>
-          <w:tab w:val="left" w:pos="2748"/>
-          <w:tab w:val="left" w:pos="3664"/>
-          <w:tab w:val="left" w:pos="4580"/>
-          <w:tab w:val="left" w:pos="5496"/>
-          <w:tab w:val="left" w:pos="6412"/>
-          <w:tab w:val="left" w:pos="7328"/>
-          <w:tab w:val="left" w:pos="8244"/>
-          <w:tab w:val="left" w:pos="9160"/>
-          <w:tab w:val="left" w:pos="10076"/>
-          <w:tab w:val="left" w:pos="10992"/>
-          <w:tab w:val="left" w:pos="11908"/>
-          <w:tab w:val="left" w:pos="12824"/>
-          <w:tab w:val="left" w:pos="13740"/>
-          <w:tab w:val="left" w:pos="14656"/>
-        </w:tabs>
-        <w:wordWrap w:val="0"/>
-        <w:spacing w:after="0" w:line="225" w:lineRule="atLeast"/>
-        <w:rPr>
-          <w:rFonts w:ascii="Lucida Console" w:eastAsia="Times New Roman" w:hAnsi="Lucida Console" w:cs="Courier New"/>
-          <w:color w:val="EAEAEA"/>
-          <w:sz w:val="20"/>
-          <w:szCs w:val="20"/>
-          <w:lang w:eastAsia="en-AU"/>
-        </w:rPr>
-      </w:pPr>
-      <w:r>
-        <w:rPr>
-          <w:rFonts w:ascii="Lucida Console" w:eastAsia="Times New Roman" w:hAnsi="Lucida Console" w:cs="Courier New"/>
-          <w:color w:val="EAEAEA"/>
-          <w:sz w:val="20"/>
-          <w:szCs w:val="20"/>
-          <w:lang w:eastAsia="en-AU"/>
-        </w:rPr>
-        <w:t xml:space="preserve">    data = data_means)</w:t>
+      <w:proofErr w:type="gramStart"/>
+      <w:r>
+        <w:rPr>
+          <w:rFonts w:ascii="Lucida Console" w:eastAsia="Times New Roman" w:hAnsi="Lucida Console" w:cs="Courier New"/>
+          <w:color w:val="EAEAEA"/>
+          <w:sz w:val="20"/>
+          <w:szCs w:val="20"/>
+          <w:lang w:eastAsia="en-AU"/>
+        </w:rPr>
+        <w:t>lm(</w:t>
+      </w:r>
+      <w:proofErr w:type="gramEnd"/>
+      <w:r>
+        <w:rPr>
+          <w:rFonts w:ascii="Lucida Console" w:eastAsia="Times New Roman" w:hAnsi="Lucida Console" w:cs="Courier New"/>
+          <w:color w:val="EAEAEA"/>
+          <w:sz w:val="20"/>
+          <w:szCs w:val="20"/>
+          <w:lang w:eastAsia="en-AU"/>
+        </w:rPr>
+        <w:t>formula = scale(mean) ~ scale(</w:t>
+      </w:r>
+      <w:proofErr w:type="spellStart"/>
+      <w:r>
+        <w:rPr>
+          <w:rFonts w:ascii="Lucida Console" w:eastAsia="Times New Roman" w:hAnsi="Lucida Console" w:cs="Courier New"/>
+          <w:color w:val="EAEAEA"/>
+          <w:sz w:val="20"/>
+          <w:szCs w:val="20"/>
+          <w:lang w:eastAsia="en-AU"/>
+        </w:rPr>
+        <w:t>total_protein_mean</w:t>
+      </w:r>
+      <w:proofErr w:type="spellEnd"/>
+      <w:r>
+        <w:rPr>
+          <w:rFonts w:ascii="Lucida Console" w:eastAsia="Times New Roman" w:hAnsi="Lucida Console" w:cs="Courier New"/>
+          <w:color w:val="EAEAEA"/>
+          <w:sz w:val="20"/>
+          <w:szCs w:val="20"/>
+          <w:lang w:eastAsia="en-AU"/>
+        </w:rPr>
+        <w:t>) + scale(</w:t>
+      </w:r>
+      <w:proofErr w:type="spellStart"/>
+      <w:r>
+        <w:rPr>
+          <w:rFonts w:ascii="Lucida Console" w:eastAsia="Times New Roman" w:hAnsi="Lucida Console" w:cs="Courier New"/>
+          <w:color w:val="EAEAEA"/>
+          <w:sz w:val="20"/>
+          <w:szCs w:val="20"/>
+          <w:lang w:eastAsia="en-AU"/>
+        </w:rPr>
+        <w:t>gap_mean</w:t>
+      </w:r>
+      <w:proofErr w:type="spellEnd"/>
+      <w:r>
+        <w:rPr>
+          <w:rFonts w:ascii="Lucida Console" w:eastAsia="Times New Roman" w:hAnsi="Lucida Console" w:cs="Courier New"/>
+          <w:color w:val="EAEAEA"/>
+          <w:sz w:val="20"/>
+          <w:szCs w:val="20"/>
+          <w:lang w:eastAsia="en-AU"/>
+        </w:rPr>
+        <w:t xml:space="preserve">), </w:t>
+      </w:r>
+    </w:p>
+    <w:p>
+      <w:pPr>
+        <w:shd w:val="clear" w:color="auto" w:fill="2C2828"/>
+        <w:tabs>
+          <w:tab w:val="left" w:pos="916"/>
+          <w:tab w:val="left" w:pos="1832"/>
+          <w:tab w:val="left" w:pos="2748"/>
+          <w:tab w:val="left" w:pos="3664"/>
+          <w:tab w:val="left" w:pos="4580"/>
+          <w:tab w:val="left" w:pos="5496"/>
+          <w:tab w:val="left" w:pos="6412"/>
+          <w:tab w:val="left" w:pos="7328"/>
+          <w:tab w:val="left" w:pos="8244"/>
+          <w:tab w:val="left" w:pos="9160"/>
+          <w:tab w:val="left" w:pos="10076"/>
+          <w:tab w:val="left" w:pos="10992"/>
+          <w:tab w:val="left" w:pos="11908"/>
+          <w:tab w:val="left" w:pos="12824"/>
+          <w:tab w:val="left" w:pos="13740"/>
+          <w:tab w:val="left" w:pos="14656"/>
+        </w:tabs>
+        <w:wordWrap w:val="0"/>
+        <w:spacing w:after="0" w:line="225" w:lineRule="atLeast"/>
+        <w:rPr>
+          <w:rFonts w:ascii="Lucida Console" w:eastAsia="Times New Roman" w:hAnsi="Lucida Console" w:cs="Courier New"/>
+          <w:color w:val="EAEAEA"/>
+          <w:sz w:val="20"/>
+          <w:szCs w:val="20"/>
+          <w:lang w:eastAsia="en-AU"/>
+        </w:rPr>
+      </w:pPr>
+      <w:r>
+        <w:rPr>
+          <w:rFonts w:ascii="Lucida Console" w:eastAsia="Times New Roman" w:hAnsi="Lucida Console" w:cs="Courier New"/>
+          <w:color w:val="EAEAEA"/>
+          <w:sz w:val="20"/>
+          <w:szCs w:val="20"/>
+          <w:lang w:eastAsia="en-AU"/>
+        </w:rPr>
+        <w:t xml:space="preserve">    </w:t>
+      </w:r>
+      <w:proofErr w:type="gramStart"/>
+      <w:r>
+        <w:rPr>
+          <w:rFonts w:ascii="Lucida Console" w:eastAsia="Times New Roman" w:hAnsi="Lucida Console" w:cs="Courier New"/>
+          <w:color w:val="EAEAEA"/>
+          <w:sz w:val="20"/>
+          <w:szCs w:val="20"/>
+          <w:lang w:eastAsia="en-AU"/>
+        </w:rPr>
+        <w:t>data</w:t>
+      </w:r>
+      <w:proofErr w:type="gramEnd"/>
+      <w:r>
+        <w:rPr>
+          <w:rFonts w:ascii="Lucida Console" w:eastAsia="Times New Roman" w:hAnsi="Lucida Console" w:cs="Courier New"/>
+          <w:color w:val="EAEAEA"/>
+          <w:sz w:val="20"/>
+          <w:szCs w:val="20"/>
+          <w:lang w:eastAsia="en-AU"/>
+        </w:rPr>
+        <w:t xml:space="preserve"> = </w:t>
+      </w:r>
+      <w:proofErr w:type="spellStart"/>
+      <w:r>
+        <w:rPr>
+          <w:rFonts w:ascii="Lucida Console" w:eastAsia="Times New Roman" w:hAnsi="Lucida Console" w:cs="Courier New"/>
+          <w:color w:val="EAEAEA"/>
+          <w:sz w:val="20"/>
+          <w:szCs w:val="20"/>
+          <w:lang w:eastAsia="en-AU"/>
+        </w:rPr>
+        <w:t>data_means</w:t>
+      </w:r>
+      <w:proofErr w:type="spellEnd"/>
+      <w:r>
+        <w:rPr>
+          <w:rFonts w:ascii="Lucida Console" w:eastAsia="Times New Roman" w:hAnsi="Lucida Console" w:cs="Courier New"/>
+          <w:color w:val="EAEAEA"/>
+          <w:sz w:val="20"/>
+          <w:szCs w:val="20"/>
+          <w:lang w:eastAsia="en-AU"/>
+        </w:rPr>
+        <w:t>)</w:t>
       </w:r>
     </w:p>
     <w:p>
@@ -1538,7 +1826,29 @@
           <w:szCs w:val="20"/>
           <w:lang w:eastAsia="en-AU"/>
         </w:rPr>
-        <w:t xml:space="preserve">-1.22771 -0.22082  0.00469  0.35613  1.04645 </w:t>
+        <w:t>-1.22771 -</w:t>
+      </w:r>
+      <w:proofErr w:type="gramStart"/>
+      <w:r>
+        <w:rPr>
+          <w:rFonts w:ascii="Lucida Console" w:eastAsia="Times New Roman" w:hAnsi="Lucida Console" w:cs="Courier New"/>
+          <w:color w:val="EAEAEA"/>
+          <w:sz w:val="20"/>
+          <w:szCs w:val="20"/>
+          <w:lang w:eastAsia="en-AU"/>
+        </w:rPr>
+        <w:t>0.22082  0.00469</w:t>
+      </w:r>
+      <w:proofErr w:type="gramEnd"/>
+      <w:r>
+        <w:rPr>
+          <w:rFonts w:ascii="Lucida Console" w:eastAsia="Times New Roman" w:hAnsi="Lucida Console" w:cs="Courier New"/>
+          <w:color w:val="EAEAEA"/>
+          <w:sz w:val="20"/>
+          <w:szCs w:val="20"/>
+          <w:lang w:eastAsia="en-AU"/>
+        </w:rPr>
+        <w:t xml:space="preserve">  0.35613  1.04645 </w:t>
       </w:r>
     </w:p>
     <w:p>
@@ -1654,133 +1964,237 @@
           <w:szCs w:val="20"/>
           <w:lang w:eastAsia="en-AU"/>
         </w:rPr>
-        <w:t xml:space="preserve">                            Estimate Std. Error t value Pr(&gt;|t|)    </w:t>
-      </w:r>
-    </w:p>
-    <w:p>
-      <w:pPr>
-        <w:shd w:val="clear" w:color="auto" w:fill="2C2828"/>
-        <w:tabs>
-          <w:tab w:val="left" w:pos="916"/>
-          <w:tab w:val="left" w:pos="1832"/>
-          <w:tab w:val="left" w:pos="2748"/>
-          <w:tab w:val="left" w:pos="3664"/>
-          <w:tab w:val="left" w:pos="4580"/>
-          <w:tab w:val="left" w:pos="5496"/>
-          <w:tab w:val="left" w:pos="6412"/>
-          <w:tab w:val="left" w:pos="7328"/>
-          <w:tab w:val="left" w:pos="8244"/>
-          <w:tab w:val="left" w:pos="9160"/>
-          <w:tab w:val="left" w:pos="10076"/>
-          <w:tab w:val="left" w:pos="10992"/>
-          <w:tab w:val="left" w:pos="11908"/>
-          <w:tab w:val="left" w:pos="12824"/>
-          <w:tab w:val="left" w:pos="13740"/>
-          <w:tab w:val="left" w:pos="14656"/>
-        </w:tabs>
-        <w:wordWrap w:val="0"/>
-        <w:spacing w:after="0" w:line="225" w:lineRule="atLeast"/>
-        <w:rPr>
-          <w:rFonts w:ascii="Lucida Console" w:eastAsia="Times New Roman" w:hAnsi="Lucida Console" w:cs="Courier New"/>
-          <w:color w:val="EAEAEA"/>
-          <w:sz w:val="20"/>
-          <w:szCs w:val="20"/>
-          <w:lang w:eastAsia="en-AU"/>
-        </w:rPr>
-      </w:pPr>
-      <w:r>
-        <w:rPr>
-          <w:rFonts w:ascii="Lucida Console" w:eastAsia="Times New Roman" w:hAnsi="Lucida Console" w:cs="Courier New"/>
-          <w:color w:val="EAEAEA"/>
-          <w:sz w:val="20"/>
-          <w:szCs w:val="20"/>
-          <w:lang w:eastAsia="en-AU"/>
-        </w:rPr>
-        <w:t xml:space="preserve">(Intercept)                3.311e-16  8.360e-02   0.000 1.000000    </w:t>
-      </w:r>
-    </w:p>
-    <w:p>
-      <w:pPr>
-        <w:shd w:val="clear" w:color="auto" w:fill="2C2828"/>
-        <w:tabs>
-          <w:tab w:val="left" w:pos="916"/>
-          <w:tab w:val="left" w:pos="1832"/>
-          <w:tab w:val="left" w:pos="2748"/>
-          <w:tab w:val="left" w:pos="3664"/>
-          <w:tab w:val="left" w:pos="4580"/>
-          <w:tab w:val="left" w:pos="5496"/>
-          <w:tab w:val="left" w:pos="6412"/>
-          <w:tab w:val="left" w:pos="7328"/>
-          <w:tab w:val="left" w:pos="8244"/>
-          <w:tab w:val="left" w:pos="9160"/>
-          <w:tab w:val="left" w:pos="10076"/>
-          <w:tab w:val="left" w:pos="10992"/>
-          <w:tab w:val="left" w:pos="11908"/>
-          <w:tab w:val="left" w:pos="12824"/>
-          <w:tab w:val="left" w:pos="13740"/>
-          <w:tab w:val="left" w:pos="14656"/>
-        </w:tabs>
-        <w:wordWrap w:val="0"/>
-        <w:spacing w:after="0" w:line="225" w:lineRule="atLeast"/>
-        <w:rPr>
-          <w:rFonts w:ascii="Lucida Console" w:eastAsia="Times New Roman" w:hAnsi="Lucida Console" w:cs="Courier New"/>
-          <w:color w:val="EAEAEA"/>
-          <w:sz w:val="20"/>
-          <w:szCs w:val="20"/>
-          <w:lang w:eastAsia="en-AU"/>
-        </w:rPr>
-      </w:pPr>
-      <w:r>
-        <w:rPr>
-          <w:rFonts w:ascii="Lucida Console" w:eastAsia="Times New Roman" w:hAnsi="Lucida Console" w:cs="Courier New"/>
-          <w:color w:val="EAEAEA"/>
-          <w:sz w:val="20"/>
-          <w:szCs w:val="20"/>
-          <w:lang w:eastAsia="en-AU"/>
-        </w:rPr>
-        <w:t>scale(total_protein_mean)  8.325e-01  8.491e-02   9.804 2.65e-11 ***</w:t>
-      </w:r>
-    </w:p>
-    <w:p>
-      <w:pPr>
-        <w:shd w:val="clear" w:color="auto" w:fill="2C2828"/>
-        <w:tabs>
-          <w:tab w:val="left" w:pos="916"/>
-          <w:tab w:val="left" w:pos="1832"/>
-          <w:tab w:val="left" w:pos="2748"/>
-          <w:tab w:val="left" w:pos="3664"/>
-          <w:tab w:val="left" w:pos="4580"/>
-          <w:tab w:val="left" w:pos="5496"/>
-          <w:tab w:val="left" w:pos="6412"/>
-          <w:tab w:val="left" w:pos="7328"/>
-          <w:tab w:val="left" w:pos="8244"/>
-          <w:tab w:val="left" w:pos="9160"/>
-          <w:tab w:val="left" w:pos="10076"/>
-          <w:tab w:val="left" w:pos="10992"/>
-          <w:tab w:val="left" w:pos="11908"/>
-          <w:tab w:val="left" w:pos="12824"/>
-          <w:tab w:val="left" w:pos="13740"/>
-          <w:tab w:val="left" w:pos="14656"/>
-        </w:tabs>
-        <w:wordWrap w:val="0"/>
-        <w:spacing w:after="0" w:line="225" w:lineRule="atLeast"/>
-        <w:rPr>
-          <w:rFonts w:ascii="Lucida Console" w:eastAsia="Times New Roman" w:hAnsi="Lucida Console" w:cs="Courier New"/>
-          <w:color w:val="EAEAEA"/>
-          <w:sz w:val="20"/>
-          <w:szCs w:val="20"/>
-          <w:lang w:eastAsia="en-AU"/>
-        </w:rPr>
-      </w:pPr>
-      <w:r>
-        <w:rPr>
-          <w:rFonts w:ascii="Lucida Console" w:eastAsia="Times New Roman" w:hAnsi="Lucida Console" w:cs="Courier New"/>
-          <w:color w:val="EAEAEA"/>
-          <w:sz w:val="20"/>
-          <w:szCs w:val="20"/>
-          <w:lang w:eastAsia="en-AU"/>
-        </w:rPr>
-        <w:t>scale(gap_mean)           -3.130e-01  8.491e-02  -3.686 0.000812 ***</w:t>
+        <w:t xml:space="preserve">                            Estimate Std. Error t value </w:t>
+      </w:r>
+      <w:proofErr w:type="spellStart"/>
+      <w:proofErr w:type="gramStart"/>
+      <w:r>
+        <w:rPr>
+          <w:rFonts w:ascii="Lucida Console" w:eastAsia="Times New Roman" w:hAnsi="Lucida Console" w:cs="Courier New"/>
+          <w:color w:val="EAEAEA"/>
+          <w:sz w:val="20"/>
+          <w:szCs w:val="20"/>
+          <w:lang w:eastAsia="en-AU"/>
+        </w:rPr>
+        <w:t>Pr</w:t>
+      </w:r>
+      <w:proofErr w:type="spellEnd"/>
+      <w:r>
+        <w:rPr>
+          <w:rFonts w:ascii="Lucida Console" w:eastAsia="Times New Roman" w:hAnsi="Lucida Console" w:cs="Courier New"/>
+          <w:color w:val="EAEAEA"/>
+          <w:sz w:val="20"/>
+          <w:szCs w:val="20"/>
+          <w:lang w:eastAsia="en-AU"/>
+        </w:rPr>
+        <w:t>(</w:t>
+      </w:r>
+      <w:proofErr w:type="gramEnd"/>
+      <w:r>
+        <w:rPr>
+          <w:rFonts w:ascii="Lucida Console" w:eastAsia="Times New Roman" w:hAnsi="Lucida Console" w:cs="Courier New"/>
+          <w:color w:val="EAEAEA"/>
+          <w:sz w:val="20"/>
+          <w:szCs w:val="20"/>
+          <w:lang w:eastAsia="en-AU"/>
+        </w:rPr>
+        <w:t xml:space="preserve">&gt;|t|)    </w:t>
+      </w:r>
+    </w:p>
+    <w:p>
+      <w:pPr>
+        <w:shd w:val="clear" w:color="auto" w:fill="2C2828"/>
+        <w:tabs>
+          <w:tab w:val="left" w:pos="916"/>
+          <w:tab w:val="left" w:pos="1832"/>
+          <w:tab w:val="left" w:pos="2748"/>
+          <w:tab w:val="left" w:pos="3664"/>
+          <w:tab w:val="left" w:pos="4580"/>
+          <w:tab w:val="left" w:pos="5496"/>
+          <w:tab w:val="left" w:pos="6412"/>
+          <w:tab w:val="left" w:pos="7328"/>
+          <w:tab w:val="left" w:pos="8244"/>
+          <w:tab w:val="left" w:pos="9160"/>
+          <w:tab w:val="left" w:pos="10076"/>
+          <w:tab w:val="left" w:pos="10992"/>
+          <w:tab w:val="left" w:pos="11908"/>
+          <w:tab w:val="left" w:pos="12824"/>
+          <w:tab w:val="left" w:pos="13740"/>
+          <w:tab w:val="left" w:pos="14656"/>
+        </w:tabs>
+        <w:wordWrap w:val="0"/>
+        <w:spacing w:after="0" w:line="225" w:lineRule="atLeast"/>
+        <w:rPr>
+          <w:rFonts w:ascii="Lucida Console" w:eastAsia="Times New Roman" w:hAnsi="Lucida Console" w:cs="Courier New"/>
+          <w:color w:val="EAEAEA"/>
+          <w:sz w:val="20"/>
+          <w:szCs w:val="20"/>
+          <w:lang w:eastAsia="en-AU"/>
+        </w:rPr>
+      </w:pPr>
+      <w:r>
+        <w:rPr>
+          <w:rFonts w:ascii="Lucida Console" w:eastAsia="Times New Roman" w:hAnsi="Lucida Console" w:cs="Courier New"/>
+          <w:color w:val="EAEAEA"/>
+          <w:sz w:val="20"/>
+          <w:szCs w:val="20"/>
+          <w:lang w:eastAsia="en-AU"/>
+        </w:rPr>
+        <w:t>(Intercept)                3.311e-</w:t>
+      </w:r>
+      <w:proofErr w:type="gramStart"/>
+      <w:r>
+        <w:rPr>
+          <w:rFonts w:ascii="Lucida Console" w:eastAsia="Times New Roman" w:hAnsi="Lucida Console" w:cs="Courier New"/>
+          <w:color w:val="EAEAEA"/>
+          <w:sz w:val="20"/>
+          <w:szCs w:val="20"/>
+          <w:lang w:eastAsia="en-AU"/>
+        </w:rPr>
+        <w:t>16  8.360e</w:t>
+      </w:r>
+      <w:proofErr w:type="gramEnd"/>
+      <w:r>
+        <w:rPr>
+          <w:rFonts w:ascii="Lucida Console" w:eastAsia="Times New Roman" w:hAnsi="Lucida Console" w:cs="Courier New"/>
+          <w:color w:val="EAEAEA"/>
+          <w:sz w:val="20"/>
+          <w:szCs w:val="20"/>
+          <w:lang w:eastAsia="en-AU"/>
+        </w:rPr>
+        <w:t xml:space="preserve">-02   0.000 1.000000    </w:t>
+      </w:r>
+    </w:p>
+    <w:p>
+      <w:pPr>
+        <w:shd w:val="clear" w:color="auto" w:fill="2C2828"/>
+        <w:tabs>
+          <w:tab w:val="left" w:pos="916"/>
+          <w:tab w:val="left" w:pos="1832"/>
+          <w:tab w:val="left" w:pos="2748"/>
+          <w:tab w:val="left" w:pos="3664"/>
+          <w:tab w:val="left" w:pos="4580"/>
+          <w:tab w:val="left" w:pos="5496"/>
+          <w:tab w:val="left" w:pos="6412"/>
+          <w:tab w:val="left" w:pos="7328"/>
+          <w:tab w:val="left" w:pos="8244"/>
+          <w:tab w:val="left" w:pos="9160"/>
+          <w:tab w:val="left" w:pos="10076"/>
+          <w:tab w:val="left" w:pos="10992"/>
+          <w:tab w:val="left" w:pos="11908"/>
+          <w:tab w:val="left" w:pos="12824"/>
+          <w:tab w:val="left" w:pos="13740"/>
+          <w:tab w:val="left" w:pos="14656"/>
+        </w:tabs>
+        <w:wordWrap w:val="0"/>
+        <w:spacing w:after="0" w:line="225" w:lineRule="atLeast"/>
+        <w:rPr>
+          <w:rFonts w:ascii="Lucida Console" w:eastAsia="Times New Roman" w:hAnsi="Lucida Console" w:cs="Courier New"/>
+          <w:color w:val="EAEAEA"/>
+          <w:sz w:val="20"/>
+          <w:szCs w:val="20"/>
+          <w:lang w:eastAsia="en-AU"/>
+        </w:rPr>
+      </w:pPr>
+      <w:proofErr w:type="gramStart"/>
+      <w:r>
+        <w:rPr>
+          <w:rFonts w:ascii="Lucida Console" w:eastAsia="Times New Roman" w:hAnsi="Lucida Console" w:cs="Courier New"/>
+          <w:color w:val="EAEAEA"/>
+          <w:sz w:val="20"/>
+          <w:szCs w:val="20"/>
+          <w:lang w:eastAsia="en-AU"/>
+        </w:rPr>
+        <w:t>scale(</w:t>
+      </w:r>
+      <w:proofErr w:type="spellStart"/>
+      <w:proofErr w:type="gramEnd"/>
+      <w:r>
+        <w:rPr>
+          <w:rFonts w:ascii="Lucida Console" w:eastAsia="Times New Roman" w:hAnsi="Lucida Console" w:cs="Courier New"/>
+          <w:color w:val="EAEAEA"/>
+          <w:sz w:val="20"/>
+          <w:szCs w:val="20"/>
+          <w:lang w:eastAsia="en-AU"/>
+        </w:rPr>
+        <w:t>total_protein_mean</w:t>
+      </w:r>
+      <w:proofErr w:type="spellEnd"/>
+      <w:r>
+        <w:rPr>
+          <w:rFonts w:ascii="Lucida Console" w:eastAsia="Times New Roman" w:hAnsi="Lucida Console" w:cs="Courier New"/>
+          <w:color w:val="EAEAEA"/>
+          <w:sz w:val="20"/>
+          <w:szCs w:val="20"/>
+          <w:lang w:eastAsia="en-AU"/>
+        </w:rPr>
+        <w:t>)  8.325e-01  8.491e-02   9.804 2.65e-11 ***</w:t>
+      </w:r>
+    </w:p>
+    <w:p>
+      <w:pPr>
+        <w:shd w:val="clear" w:color="auto" w:fill="2C2828"/>
+        <w:tabs>
+          <w:tab w:val="left" w:pos="916"/>
+          <w:tab w:val="left" w:pos="1832"/>
+          <w:tab w:val="left" w:pos="2748"/>
+          <w:tab w:val="left" w:pos="3664"/>
+          <w:tab w:val="left" w:pos="4580"/>
+          <w:tab w:val="left" w:pos="5496"/>
+          <w:tab w:val="left" w:pos="6412"/>
+          <w:tab w:val="left" w:pos="7328"/>
+          <w:tab w:val="left" w:pos="8244"/>
+          <w:tab w:val="left" w:pos="9160"/>
+          <w:tab w:val="left" w:pos="10076"/>
+          <w:tab w:val="left" w:pos="10992"/>
+          <w:tab w:val="left" w:pos="11908"/>
+          <w:tab w:val="left" w:pos="12824"/>
+          <w:tab w:val="left" w:pos="13740"/>
+          <w:tab w:val="left" w:pos="14656"/>
+        </w:tabs>
+        <w:wordWrap w:val="0"/>
+        <w:spacing w:after="0" w:line="225" w:lineRule="atLeast"/>
+        <w:rPr>
+          <w:rFonts w:ascii="Lucida Console" w:eastAsia="Times New Roman" w:hAnsi="Lucida Console" w:cs="Courier New"/>
+          <w:color w:val="EAEAEA"/>
+          <w:sz w:val="20"/>
+          <w:szCs w:val="20"/>
+          <w:lang w:eastAsia="en-AU"/>
+        </w:rPr>
+      </w:pPr>
+      <w:proofErr w:type="gramStart"/>
+      <w:r>
+        <w:rPr>
+          <w:rFonts w:ascii="Lucida Console" w:eastAsia="Times New Roman" w:hAnsi="Lucida Console" w:cs="Courier New"/>
+          <w:color w:val="EAEAEA"/>
+          <w:sz w:val="20"/>
+          <w:szCs w:val="20"/>
+          <w:lang w:eastAsia="en-AU"/>
+        </w:rPr>
+        <w:t>scale(</w:t>
+      </w:r>
+      <w:proofErr w:type="spellStart"/>
+      <w:proofErr w:type="gramEnd"/>
+      <w:r>
+        <w:rPr>
+          <w:rFonts w:ascii="Lucida Console" w:eastAsia="Times New Roman" w:hAnsi="Lucida Console" w:cs="Courier New"/>
+          <w:color w:val="EAEAEA"/>
+          <w:sz w:val="20"/>
+          <w:szCs w:val="20"/>
+          <w:lang w:eastAsia="en-AU"/>
+        </w:rPr>
+        <w:t>gap_mean</w:t>
+      </w:r>
+      <w:proofErr w:type="spellEnd"/>
+      <w:r>
+        <w:rPr>
+          <w:rFonts w:ascii="Lucida Console" w:eastAsia="Times New Roman" w:hAnsi="Lucida Console" w:cs="Courier New"/>
+          <w:color w:val="EAEAEA"/>
+          <w:sz w:val="20"/>
+          <w:szCs w:val="20"/>
+          <w:lang w:eastAsia="en-AU"/>
+        </w:rPr>
+        <w:t>)           -3.130e-01  8.491e-02  -3.686 0.000812 ***</w:t>
       </w:r>
     </w:p>
     <w:p>
@@ -1856,15 +2270,71 @@
           <w:lang w:eastAsia="en-AU"/>
         </w:rPr>
       </w:pPr>
-      <w:r>
-        <w:rPr>
-          <w:rFonts w:ascii="Lucida Console" w:eastAsia="Times New Roman" w:hAnsi="Lucida Console" w:cs="Courier New"/>
-          <w:color w:val="EAEAEA"/>
-          <w:sz w:val="20"/>
-          <w:szCs w:val="20"/>
-          <w:lang w:eastAsia="en-AU"/>
-        </w:rPr>
-        <w:t>Signif. codes:  0 ‘***’ 0.001 ‘**’ 0.01 ‘*’ 0.05 ‘.’ 0.1 ‘ ’ 1</w:t>
+      <w:proofErr w:type="spellStart"/>
+      <w:r>
+        <w:rPr>
+          <w:rFonts w:ascii="Lucida Console" w:eastAsia="Times New Roman" w:hAnsi="Lucida Console" w:cs="Courier New"/>
+          <w:color w:val="EAEAEA"/>
+          <w:sz w:val="20"/>
+          <w:szCs w:val="20"/>
+          <w:lang w:eastAsia="en-AU"/>
+        </w:rPr>
+        <w:t>Signif</w:t>
+      </w:r>
+      <w:proofErr w:type="spellEnd"/>
+      <w:r>
+        <w:rPr>
+          <w:rFonts w:ascii="Lucida Console" w:eastAsia="Times New Roman" w:hAnsi="Lucida Console" w:cs="Courier New"/>
+          <w:color w:val="EAEAEA"/>
+          <w:sz w:val="20"/>
+          <w:szCs w:val="20"/>
+          <w:lang w:eastAsia="en-AU"/>
+        </w:rPr>
+        <w:t xml:space="preserve">. </w:t>
+      </w:r>
+      <w:proofErr w:type="gramStart"/>
+      <w:r>
+        <w:rPr>
+          <w:rFonts w:ascii="Lucida Console" w:eastAsia="Times New Roman" w:hAnsi="Lucida Console" w:cs="Courier New"/>
+          <w:color w:val="EAEAEA"/>
+          <w:sz w:val="20"/>
+          <w:szCs w:val="20"/>
+          <w:lang w:eastAsia="en-AU"/>
+        </w:rPr>
+        <w:t>codes</w:t>
+      </w:r>
+      <w:proofErr w:type="gramEnd"/>
+      <w:r>
+        <w:rPr>
+          <w:rFonts w:ascii="Lucida Console" w:eastAsia="Times New Roman" w:hAnsi="Lucida Console" w:cs="Courier New"/>
+          <w:color w:val="EAEAEA"/>
+          <w:sz w:val="20"/>
+          <w:szCs w:val="20"/>
+          <w:lang w:eastAsia="en-AU"/>
+        </w:rPr>
+        <w:t xml:space="preserve">:  0 ‘***’ 0.001 ‘**’ 0.01 ‘*’ 0.05 ‘.’ 0.1 </w:t>
+      </w:r>
+      <w:proofErr w:type="gramStart"/>
+      <w:r>
+        <w:rPr>
+          <w:rFonts w:ascii="Lucida Console" w:eastAsia="Times New Roman" w:hAnsi="Lucida Console" w:cs="Courier New"/>
+          <w:color w:val="EAEAEA"/>
+          <w:sz w:val="20"/>
+          <w:szCs w:val="20"/>
+          <w:lang w:eastAsia="en-AU"/>
+        </w:rPr>
+        <w:t>‘ ’</w:t>
+      </w:r>
+      <w:proofErr w:type="gramEnd"/>
+      <w:r>
+        <w:rPr>
+          <w:rFonts w:ascii="Lucida Console" w:eastAsia="Times New Roman" w:hAnsi="Lucida Console" w:cs="Courier New"/>
+          <w:color w:val="EAEAEA"/>
+          <w:sz w:val="20"/>
+          <w:szCs w:val="20"/>
+          <w:lang w:eastAsia="en-AU"/>
+        </w:rPr>
+        <w:t xml:space="preserve"> 1</w:t>
       </w:r>
     </w:p>
     <w:p>
@@ -2033,7 +2503,29 @@
           <w:szCs w:val="20"/>
           <w:lang w:eastAsia="en-AU"/>
         </w:rPr>
-        <w:t>F-statistic: 53.06 on 2 and 33 DF,  p-value: 4.894e-11</w:t>
+        <w:t>F-statistic: 53.06 on 2 and 33 DF</w:t>
+      </w:r>
+      <w:proofErr w:type="gramStart"/>
+      <w:r>
+        <w:rPr>
+          <w:rFonts w:ascii="Lucida Console" w:eastAsia="Times New Roman" w:hAnsi="Lucida Console" w:cs="Courier New"/>
+          <w:color w:val="EAEAEA"/>
+          <w:sz w:val="20"/>
+          <w:szCs w:val="20"/>
+          <w:lang w:eastAsia="en-AU"/>
+        </w:rPr>
+        <w:t>,  p</w:t>
+      </w:r>
+      <w:proofErr w:type="gramEnd"/>
+      <w:r>
+        <w:rPr>
+          <w:rFonts w:ascii="Lucida Console" w:eastAsia="Times New Roman" w:hAnsi="Lucida Console" w:cs="Courier New"/>
+          <w:color w:val="EAEAEA"/>
+          <w:sz w:val="20"/>
+          <w:szCs w:val="20"/>
+          <w:lang w:eastAsia="en-AU"/>
+        </w:rPr>
+        <w:t>-value: 4.894e-11</w:t>
       </w:r>
     </w:p>
     <w:p/>
@@ -2071,18 +2563,68 @@
         </w:numPr>
       </w:pPr>
       <w:r>
-        <w:t xml:space="preserve">Calvin cycle enzymes will be more abundant in high light conditions, as they determine the rate of light-saturated photosynthesis (Farquar 1980) </w:t>
+        <w:t>Calvin cycle enzymes will be more abundant in high light conditions, as they determine the rate of light-saturated photosynthesis (</w:t>
+      </w:r>
+      <w:proofErr w:type="spellStart"/>
+      <w:r>
+        <w:t>Farquar</w:t>
+      </w:r>
+      <w:proofErr w:type="spellEnd"/>
+      <w:r>
+        <w:t xml:space="preserve"> 1980) </w:t>
       </w:r>
       <w:r>
         <w:rPr>
           <w:sz w:val="16"/>
         </w:rPr>
-        <w:t>“The two major biochemical processes thought to limit photosynthesis are the carboxylation of ribulose-1,5-bisphosphate (RuBP) and electron transport photochemistry for the regeneration of RuBP in the Calvin cycle (Farquhar et al. 1980).”</w:t>
-      </w:r>
+        <w:t>“The two major biochemical processes thought to limit photosynthesis are the carboxylation of ribulose-1</w:t>
+      </w:r>
+      <w:proofErr w:type="gramStart"/>
       <w:r>
         <w:rPr>
           <w:sz w:val="16"/>
         </w:rPr>
+        <w:t>,5</w:t>
+      </w:r>
+      <w:proofErr w:type="gramEnd"/>
+      <w:r>
+        <w:rPr>
+          <w:sz w:val="16"/>
+        </w:rPr>
+        <w:t>-bisphosphate (</w:t>
+      </w:r>
+      <w:proofErr w:type="spellStart"/>
+      <w:r>
+        <w:rPr>
+          <w:sz w:val="16"/>
+        </w:rPr>
+        <w:t>RuBP</w:t>
+      </w:r>
+      <w:proofErr w:type="spellEnd"/>
+      <w:r>
+        <w:rPr>
+          <w:sz w:val="16"/>
+        </w:rPr>
+        <w:t xml:space="preserve">) and electron transport photochemistry for the regeneration of </w:t>
+      </w:r>
+      <w:proofErr w:type="spellStart"/>
+      <w:r>
+        <w:rPr>
+          <w:sz w:val="16"/>
+        </w:rPr>
+        <w:t>RuBP</w:t>
+      </w:r>
+      <w:proofErr w:type="spellEnd"/>
+      <w:r>
+        <w:rPr>
+          <w:sz w:val="16"/>
+        </w:rPr>
+        <w:t xml:space="preserve"> in the Calvin cycle (Farquhar et al. 1980).”</w:t>
+      </w:r>
+      <w:r>
+        <w:rPr>
+          <w:sz w:val="16"/>
+        </w:rPr>
         <w:t>- Lin et al 2011 ‘</w:t>
       </w:r>
       <w:r>
@@ -2119,8 +2661,40 @@
         <w:rPr>
           <w:b/>
         </w:rPr>
-        <w:t xml:space="preserve"> THAT THIS EFFECT OCCURS INDEPENDENTLY OF TAVG</w:t>
-      </w:r>
+        <w:t xml:space="preserve"> THAT THIS EFFECT OCCURS INDEPENDENTLY OF </w:t>
+      </w:r>
+      <w:r>
+        <w:rPr>
+          <w:b/>
+        </w:rPr>
+        <w:t>TOTAL PROTEIN</w:t>
+      </w:r>
+      <w:r>
+        <w:rPr>
+          <w:b/>
+        </w:rPr>
+        <w:t>?</w:t>
+      </w:r>
+    </w:p>
+    <w:p>
+      <w:pPr>
+        <w:pStyle w:val="ListParagraph"/>
+        <w:numPr>
+          <w:ilvl w:val="3"/>
+          <w:numId w:val="1"/>
+        </w:numPr>
+        <w:rPr>
+          <w:b/>
+        </w:rPr>
+      </w:pPr>
+      <w:r>
+        <w:rPr>
+          <w:b/>
+        </w:rPr>
+        <w:t>Actually looks like there is a trend in relative data…</w:t>
+      </w:r>
+      <w:bookmarkStart w:id="0" w:name="_GoBack"/>
+      <w:bookmarkEnd w:id="0"/>
     </w:p>
     <w:p>
       <w:pPr>
@@ -2213,7 +2787,52 @@
           <w:szCs w:val="20"/>
           <w:lang w:eastAsia="en-AU"/>
         </w:rPr>
-        <w:t xml:space="preserve">lm(formula = scale(mean) ~ scale(total_protein_mean) + scale(log(leafrad_mean)), </w:t>
+        <w:lastRenderedPageBreak/>
+        <w:t>lm(formula = scale(mean) ~ scale(</w:t>
+      </w:r>
+      <w:proofErr w:type="spellStart"/>
+      <w:r>
+        <w:rPr>
+          <w:rFonts w:ascii="Lucida Console" w:eastAsia="Times New Roman" w:hAnsi="Lucida Console" w:cs="Courier New"/>
+          <w:color w:val="EAEAEA"/>
+          <w:sz w:val="20"/>
+          <w:szCs w:val="20"/>
+          <w:lang w:eastAsia="en-AU"/>
+        </w:rPr>
+        <w:t>total_protein_mean</w:t>
+      </w:r>
+      <w:proofErr w:type="spellEnd"/>
+      <w:r>
+        <w:rPr>
+          <w:rFonts w:ascii="Lucida Console" w:eastAsia="Times New Roman" w:hAnsi="Lucida Console" w:cs="Courier New"/>
+          <w:color w:val="EAEAEA"/>
+          <w:sz w:val="20"/>
+          <w:szCs w:val="20"/>
+          <w:lang w:eastAsia="en-AU"/>
+        </w:rPr>
+        <w:t>) + scale(log(</w:t>
+      </w:r>
+      <w:proofErr w:type="spellStart"/>
+      <w:r>
+        <w:rPr>
+          <w:rFonts w:ascii="Lucida Console" w:eastAsia="Times New Roman" w:hAnsi="Lucida Console" w:cs="Courier New"/>
+          <w:color w:val="EAEAEA"/>
+          <w:sz w:val="20"/>
+          <w:szCs w:val="20"/>
+          <w:lang w:eastAsia="en-AU"/>
+        </w:rPr>
+        <w:t>leafrad_mean</w:t>
+      </w:r>
+      <w:proofErr w:type="spellEnd"/>
+      <w:r>
+        <w:rPr>
+          <w:rFonts w:ascii="Lucida Console" w:eastAsia="Times New Roman" w:hAnsi="Lucida Console" w:cs="Courier New"/>
+          <w:color w:val="EAEAEA"/>
+          <w:sz w:val="20"/>
+          <w:szCs w:val="20"/>
+          <w:lang w:eastAsia="en-AU"/>
+        </w:rPr>
+        <w:t xml:space="preserve">)), </w:t>
       </w:r>
     </w:p>
     <w:p>
@@ -2260,8 +2879,29 @@
           <w:szCs w:val="20"/>
           <w:lang w:eastAsia="en-AU"/>
         </w:rPr>
-        <w:lastRenderedPageBreak/>
-        <w:t xml:space="preserve">    data = data_means)</w:t>
+        <w:t xml:space="preserve">    data = </w:t>
+      </w:r>
+      <w:proofErr w:type="spellStart"/>
+      <w:r>
+        <w:rPr>
+          <w:rFonts w:ascii="Lucida Console" w:eastAsia="Times New Roman" w:hAnsi="Lucida Console" w:cs="Courier New"/>
+          <w:color w:val="EAEAEA"/>
+          <w:sz w:val="20"/>
+          <w:szCs w:val="20"/>
+          <w:lang w:eastAsia="en-AU"/>
+        </w:rPr>
+        <w:t>data_means</w:t>
+      </w:r>
+      <w:proofErr w:type="spellEnd"/>
+      <w:r>
+        <w:rPr>
+          <w:rFonts w:ascii="Lucida Console" w:eastAsia="Times New Roman" w:hAnsi="Lucida Console" w:cs="Courier New"/>
+          <w:color w:val="EAEAEA"/>
+          <w:sz w:val="20"/>
+          <w:szCs w:val="20"/>
+          <w:lang w:eastAsia="en-AU"/>
+        </w:rPr>
+        <w:t>)</w:t>
       </w:r>
     </w:p>
     <w:p>
@@ -2570,7 +3210,29 @@
           <w:szCs w:val="20"/>
           <w:lang w:eastAsia="en-AU"/>
         </w:rPr>
-        <w:t xml:space="preserve">                           Estimate Std. Error t value Pr(&gt;|t|)    </w:t>
+        <w:t xml:space="preserve">                           Estimate Std. Error t value </w:t>
+      </w:r>
+      <w:proofErr w:type="spellStart"/>
+      <w:r>
+        <w:rPr>
+          <w:rFonts w:ascii="Lucida Console" w:eastAsia="Times New Roman" w:hAnsi="Lucida Console" w:cs="Courier New"/>
+          <w:color w:val="EAEAEA"/>
+          <w:sz w:val="20"/>
+          <w:szCs w:val="20"/>
+          <w:lang w:eastAsia="en-AU"/>
+        </w:rPr>
+        <w:t>Pr</w:t>
+      </w:r>
+      <w:proofErr w:type="spellEnd"/>
+      <w:r>
+        <w:rPr>
+          <w:rFonts w:ascii="Lucida Console" w:eastAsia="Times New Roman" w:hAnsi="Lucida Console" w:cs="Courier New"/>
+          <w:color w:val="EAEAEA"/>
+          <w:sz w:val="20"/>
+          <w:szCs w:val="20"/>
+          <w:lang w:eastAsia="en-AU"/>
+        </w:rPr>
+        <w:t xml:space="preserve">(&gt;|t|)    </w:t>
       </w:r>
     </w:p>
     <w:p>
@@ -2664,7 +3326,29 @@
           <w:szCs w:val="20"/>
           <w:lang w:eastAsia="en-AU"/>
         </w:rPr>
-        <w:t>scale(total_protein_mean) 9.870e-01  3.770e-02  26.184   &lt;2e-16 ***</w:t>
+        <w:t>scale(</w:t>
+      </w:r>
+      <w:proofErr w:type="spellStart"/>
+      <w:r>
+        <w:rPr>
+          <w:rFonts w:ascii="Lucida Console" w:eastAsia="Times New Roman" w:hAnsi="Lucida Console" w:cs="Courier New"/>
+          <w:color w:val="EAEAEA"/>
+          <w:sz w:val="20"/>
+          <w:szCs w:val="20"/>
+          <w:lang w:eastAsia="en-AU"/>
+        </w:rPr>
+        <w:t>total_protein_mean</w:t>
+      </w:r>
+      <w:proofErr w:type="spellEnd"/>
+      <w:r>
+        <w:rPr>
+          <w:rFonts w:ascii="Lucida Console" w:eastAsia="Times New Roman" w:hAnsi="Lucida Console" w:cs="Courier New"/>
+          <w:color w:val="EAEAEA"/>
+          <w:sz w:val="20"/>
+          <w:szCs w:val="20"/>
+          <w:lang w:eastAsia="en-AU"/>
+        </w:rPr>
+        <w:t>) 9.870e-01  3.770e-02  26.184   &lt;2e-16 ***</w:t>
       </w:r>
     </w:p>
     <w:p>
@@ -2711,7 +3395,29 @@
           <w:szCs w:val="20"/>
           <w:lang w:eastAsia="en-AU"/>
         </w:rPr>
-        <w:t xml:space="preserve">scale(log(leafrad_mean))  4.429e-02  3.770e-02   1.175    0.248    </w:t>
+        <w:t>scale(log(</w:t>
+      </w:r>
+      <w:proofErr w:type="spellStart"/>
+      <w:r>
+        <w:rPr>
+          <w:rFonts w:ascii="Lucida Console" w:eastAsia="Times New Roman" w:hAnsi="Lucida Console" w:cs="Courier New"/>
+          <w:color w:val="EAEAEA"/>
+          <w:sz w:val="20"/>
+          <w:szCs w:val="20"/>
+          <w:lang w:eastAsia="en-AU"/>
+        </w:rPr>
+        <w:t>leafrad_mean</w:t>
+      </w:r>
+      <w:proofErr w:type="spellEnd"/>
+      <w:r>
+        <w:rPr>
+          <w:rFonts w:ascii="Lucida Console" w:eastAsia="Times New Roman" w:hAnsi="Lucida Console" w:cs="Courier New"/>
+          <w:color w:val="EAEAEA"/>
+          <w:sz w:val="20"/>
+          <w:szCs w:val="20"/>
+          <w:lang w:eastAsia="en-AU"/>
+        </w:rPr>
+        <w:t xml:space="preserve">))  4.429e-02  3.770e-02   1.175    0.248    </w:t>
       </w:r>
     </w:p>
     <w:p>
@@ -2797,15 +3503,49 @@
           <w:lang w:eastAsia="en-AU"/>
         </w:rPr>
       </w:pPr>
-      <w:r>
-        <w:rPr>
-          <w:rFonts w:ascii="Lucida Console" w:eastAsia="Times New Roman" w:hAnsi="Lucida Console" w:cs="Courier New"/>
-          <w:color w:val="EAEAEA"/>
-          <w:sz w:val="20"/>
-          <w:szCs w:val="20"/>
-          <w:lang w:eastAsia="en-AU"/>
-        </w:rPr>
-        <w:t>Signif. codes:  0 ‘***’ 0.001 ‘**’ 0.01 ‘*’ 0.05 ‘.’ 0.1 ‘ ’ 1</w:t>
+      <w:proofErr w:type="spellStart"/>
+      <w:r>
+        <w:rPr>
+          <w:rFonts w:ascii="Lucida Console" w:eastAsia="Times New Roman" w:hAnsi="Lucida Console" w:cs="Courier New"/>
+          <w:color w:val="EAEAEA"/>
+          <w:sz w:val="20"/>
+          <w:szCs w:val="20"/>
+          <w:lang w:eastAsia="en-AU"/>
+        </w:rPr>
+        <w:t>Signif</w:t>
+      </w:r>
+      <w:proofErr w:type="spellEnd"/>
+      <w:r>
+        <w:rPr>
+          <w:rFonts w:ascii="Lucida Console" w:eastAsia="Times New Roman" w:hAnsi="Lucida Console" w:cs="Courier New"/>
+          <w:color w:val="EAEAEA"/>
+          <w:sz w:val="20"/>
+          <w:szCs w:val="20"/>
+          <w:lang w:eastAsia="en-AU"/>
+        </w:rPr>
+        <w:t xml:space="preserve">. </w:t>
+      </w:r>
+      <w:proofErr w:type="gramStart"/>
+      <w:r>
+        <w:rPr>
+          <w:rFonts w:ascii="Lucida Console" w:eastAsia="Times New Roman" w:hAnsi="Lucida Console" w:cs="Courier New"/>
+          <w:color w:val="EAEAEA"/>
+          <w:sz w:val="20"/>
+          <w:szCs w:val="20"/>
+          <w:lang w:eastAsia="en-AU"/>
+        </w:rPr>
+        <w:t>codes</w:t>
+      </w:r>
+      <w:proofErr w:type="gramEnd"/>
+      <w:r>
+        <w:rPr>
+          <w:rFonts w:ascii="Lucida Console" w:eastAsia="Times New Roman" w:hAnsi="Lucida Console" w:cs="Courier New"/>
+          <w:color w:val="EAEAEA"/>
+          <w:sz w:val="20"/>
+          <w:szCs w:val="20"/>
+          <w:lang w:eastAsia="en-AU"/>
+        </w:rPr>
+        <w:t>:  0 ‘***’ 0.001 ‘**’ 0.01 ‘*’ 0.05 ‘.’ 0.1 ‘ ’ 1</w:t>
       </w:r>
     </w:p>
     <w:p>
@@ -3119,7 +3859,15 @@
         </w:numPr>
       </w:pPr>
       <w:r>
-        <w:t xml:space="preserve">Calvin cycle proteins will be most abundant at low rainfall, so as to effect greater Ci drawdown at lower time-averaged Gs. </w:t>
+        <w:t xml:space="preserve">Calvin cycle proteins will be most abundant at low rainfall, so as to effect greater Ci drawdown at lower time-averaged </w:t>
+      </w:r>
+      <w:proofErr w:type="spellStart"/>
+      <w:r>
+        <w:t>Gs</w:t>
+      </w:r>
+      <w:proofErr w:type="spellEnd"/>
+      <w:r>
+        <w:t xml:space="preserve">. </w:t>
       </w:r>
     </w:p>
     <w:p>
@@ -3190,6 +3938,7 @@
           <w:szCs w:val="20"/>
           <w:lang w:eastAsia="en-AU"/>
         </w:rPr>
+        <w:lastRenderedPageBreak/>
         <w:t>Call:</w:t>
       </w:r>
     </w:p>
@@ -3237,8 +3986,51 @@
           <w:szCs w:val="20"/>
           <w:lang w:eastAsia="en-AU"/>
         </w:rPr>
-        <w:lastRenderedPageBreak/>
-        <w:t xml:space="preserve">lm(formula = scale(mean) ~ scale(total_protein_mean) + scale(log10(prec)), </w:t>
+        <w:t>lm(formula = scale(mean) ~ scale(</w:t>
+      </w:r>
+      <w:proofErr w:type="spellStart"/>
+      <w:r>
+        <w:rPr>
+          <w:rFonts w:ascii="Lucida Console" w:eastAsia="Times New Roman" w:hAnsi="Lucida Console" w:cs="Courier New"/>
+          <w:color w:val="EAEAEA"/>
+          <w:sz w:val="20"/>
+          <w:szCs w:val="20"/>
+          <w:lang w:eastAsia="en-AU"/>
+        </w:rPr>
+        <w:t>total_protein_mean</w:t>
+      </w:r>
+      <w:proofErr w:type="spellEnd"/>
+      <w:r>
+        <w:rPr>
+          <w:rFonts w:ascii="Lucida Console" w:eastAsia="Times New Roman" w:hAnsi="Lucida Console" w:cs="Courier New"/>
+          <w:color w:val="EAEAEA"/>
+          <w:sz w:val="20"/>
+          <w:szCs w:val="20"/>
+          <w:lang w:eastAsia="en-AU"/>
+        </w:rPr>
+        <w:t>) + scale(log10(</w:t>
+      </w:r>
+      <w:proofErr w:type="spellStart"/>
+      <w:r>
+        <w:rPr>
+          <w:rFonts w:ascii="Lucida Console" w:eastAsia="Times New Roman" w:hAnsi="Lucida Console" w:cs="Courier New"/>
+          <w:color w:val="EAEAEA"/>
+          <w:sz w:val="20"/>
+          <w:szCs w:val="20"/>
+          <w:lang w:eastAsia="en-AU"/>
+        </w:rPr>
+        <w:t>prec</w:t>
+      </w:r>
+      <w:proofErr w:type="spellEnd"/>
+      <w:r>
+        <w:rPr>
+          <w:rFonts w:ascii="Lucida Console" w:eastAsia="Times New Roman" w:hAnsi="Lucida Console" w:cs="Courier New"/>
+          <w:color w:val="EAEAEA"/>
+          <w:sz w:val="20"/>
+          <w:szCs w:val="20"/>
+          <w:lang w:eastAsia="en-AU"/>
+        </w:rPr>
+        <w:t xml:space="preserve">)), </w:t>
       </w:r>
     </w:p>
     <w:p>
@@ -3285,7 +4077,29 @@
           <w:szCs w:val="20"/>
           <w:lang w:eastAsia="en-AU"/>
         </w:rPr>
-        <w:t xml:space="preserve">    data = data_means)</w:t>
+        <w:t xml:space="preserve">    data = </w:t>
+      </w:r>
+      <w:proofErr w:type="spellStart"/>
+      <w:r>
+        <w:rPr>
+          <w:rFonts w:ascii="Lucida Console" w:eastAsia="Times New Roman" w:hAnsi="Lucida Console" w:cs="Courier New"/>
+          <w:color w:val="EAEAEA"/>
+          <w:sz w:val="20"/>
+          <w:szCs w:val="20"/>
+          <w:lang w:eastAsia="en-AU"/>
+        </w:rPr>
+        <w:t>data_means</w:t>
+      </w:r>
+      <w:proofErr w:type="spellEnd"/>
+      <w:r>
+        <w:rPr>
+          <w:rFonts w:ascii="Lucida Console" w:eastAsia="Times New Roman" w:hAnsi="Lucida Console" w:cs="Courier New"/>
+          <w:color w:val="EAEAEA"/>
+          <w:sz w:val="20"/>
+          <w:szCs w:val="20"/>
+          <w:lang w:eastAsia="en-AU"/>
+        </w:rPr>
+        <w:t>)</w:t>
       </w:r>
     </w:p>
     <w:p>
@@ -3594,7 +4408,29 @@
           <w:szCs w:val="20"/>
           <w:lang w:eastAsia="en-AU"/>
         </w:rPr>
-        <w:t xml:space="preserve">                            Estimate Std. Error t value Pr(&gt;|t|)    </w:t>
+        <w:t xml:space="preserve">                            Estimate Std. Error t value </w:t>
+      </w:r>
+      <w:proofErr w:type="spellStart"/>
+      <w:r>
+        <w:rPr>
+          <w:rFonts w:ascii="Lucida Console" w:eastAsia="Times New Roman" w:hAnsi="Lucida Console" w:cs="Courier New"/>
+          <w:color w:val="EAEAEA"/>
+          <w:sz w:val="20"/>
+          <w:szCs w:val="20"/>
+          <w:lang w:eastAsia="en-AU"/>
+        </w:rPr>
+        <w:t>Pr</w:t>
+      </w:r>
+      <w:proofErr w:type="spellEnd"/>
+      <w:r>
+        <w:rPr>
+          <w:rFonts w:ascii="Lucida Console" w:eastAsia="Times New Roman" w:hAnsi="Lucida Console" w:cs="Courier New"/>
+          <w:color w:val="EAEAEA"/>
+          <w:sz w:val="20"/>
+          <w:szCs w:val="20"/>
+          <w:lang w:eastAsia="en-AU"/>
+        </w:rPr>
+        <w:t xml:space="preserve">(&gt;|t|)    </w:t>
       </w:r>
     </w:p>
     <w:p>
@@ -3688,7 +4524,29 @@
           <w:szCs w:val="20"/>
           <w:lang w:eastAsia="en-AU"/>
         </w:rPr>
-        <w:t>scale(total_protein_mean)  9.602e-01  3.953e-02  24.291   &lt;2e-16 ***</w:t>
+        <w:t>scale(</w:t>
+      </w:r>
+      <w:proofErr w:type="spellStart"/>
+      <w:r>
+        <w:rPr>
+          <w:rFonts w:ascii="Lucida Console" w:eastAsia="Times New Roman" w:hAnsi="Lucida Console" w:cs="Courier New"/>
+          <w:color w:val="EAEAEA"/>
+          <w:sz w:val="20"/>
+          <w:szCs w:val="20"/>
+          <w:lang w:eastAsia="en-AU"/>
+        </w:rPr>
+        <w:t>total_protein_mean</w:t>
+      </w:r>
+      <w:proofErr w:type="spellEnd"/>
+      <w:r>
+        <w:rPr>
+          <w:rFonts w:ascii="Lucida Console" w:eastAsia="Times New Roman" w:hAnsi="Lucida Console" w:cs="Courier New"/>
+          <w:color w:val="EAEAEA"/>
+          <w:sz w:val="20"/>
+          <w:szCs w:val="20"/>
+          <w:lang w:eastAsia="en-AU"/>
+        </w:rPr>
+        <w:t>)  9.602e-01  3.953e-02  24.291   &lt;2e-16 ***</w:t>
       </w:r>
     </w:p>
     <w:p>
@@ -3735,7 +4593,29 @@
           <w:szCs w:val="20"/>
           <w:lang w:eastAsia="en-AU"/>
         </w:rPr>
-        <w:t xml:space="preserve">scale(log10(prec))        -4.437e-02  3.953e-02  -1.122     0.27    </w:t>
+        <w:t>scale(log10(</w:t>
+      </w:r>
+      <w:proofErr w:type="spellStart"/>
+      <w:r>
+        <w:rPr>
+          <w:rFonts w:ascii="Lucida Console" w:eastAsia="Times New Roman" w:hAnsi="Lucida Console" w:cs="Courier New"/>
+          <w:color w:val="EAEAEA"/>
+          <w:sz w:val="20"/>
+          <w:szCs w:val="20"/>
+          <w:lang w:eastAsia="en-AU"/>
+        </w:rPr>
+        <w:t>prec</w:t>
+      </w:r>
+      <w:proofErr w:type="spellEnd"/>
+      <w:r>
+        <w:rPr>
+          <w:rFonts w:ascii="Lucida Console" w:eastAsia="Times New Roman" w:hAnsi="Lucida Console" w:cs="Courier New"/>
+          <w:color w:val="EAEAEA"/>
+          <w:sz w:val="20"/>
+          <w:szCs w:val="20"/>
+          <w:lang w:eastAsia="en-AU"/>
+        </w:rPr>
+        <w:t xml:space="preserve">))        -4.437e-02  3.953e-02  -1.122     0.27    </w:t>
       </w:r>
     </w:p>
     <w:p>
@@ -3821,15 +4701,49 @@
           <w:lang w:eastAsia="en-AU"/>
         </w:rPr>
       </w:pPr>
-      <w:r>
-        <w:rPr>
-          <w:rFonts w:ascii="Lucida Console" w:eastAsia="Times New Roman" w:hAnsi="Lucida Console" w:cs="Courier New"/>
-          <w:color w:val="EAEAEA"/>
-          <w:sz w:val="20"/>
-          <w:szCs w:val="20"/>
-          <w:lang w:eastAsia="en-AU"/>
-        </w:rPr>
-        <w:t>Signif. codes:  0 ‘***’ 0.001 ‘**’ 0.01 ‘*’ 0.05 ‘.’ 0.1 ‘ ’ 1</w:t>
+      <w:proofErr w:type="spellStart"/>
+      <w:r>
+        <w:rPr>
+          <w:rFonts w:ascii="Lucida Console" w:eastAsia="Times New Roman" w:hAnsi="Lucida Console" w:cs="Courier New"/>
+          <w:color w:val="EAEAEA"/>
+          <w:sz w:val="20"/>
+          <w:szCs w:val="20"/>
+          <w:lang w:eastAsia="en-AU"/>
+        </w:rPr>
+        <w:t>Signif</w:t>
+      </w:r>
+      <w:proofErr w:type="spellEnd"/>
+      <w:r>
+        <w:rPr>
+          <w:rFonts w:ascii="Lucida Console" w:eastAsia="Times New Roman" w:hAnsi="Lucida Console" w:cs="Courier New"/>
+          <w:color w:val="EAEAEA"/>
+          <w:sz w:val="20"/>
+          <w:szCs w:val="20"/>
+          <w:lang w:eastAsia="en-AU"/>
+        </w:rPr>
+        <w:t xml:space="preserve">. </w:t>
+      </w:r>
+      <w:proofErr w:type="gramStart"/>
+      <w:r>
+        <w:rPr>
+          <w:rFonts w:ascii="Lucida Console" w:eastAsia="Times New Roman" w:hAnsi="Lucida Console" w:cs="Courier New"/>
+          <w:color w:val="EAEAEA"/>
+          <w:sz w:val="20"/>
+          <w:szCs w:val="20"/>
+          <w:lang w:eastAsia="en-AU"/>
+        </w:rPr>
+        <w:t>codes</w:t>
+      </w:r>
+      <w:proofErr w:type="gramEnd"/>
+      <w:r>
+        <w:rPr>
+          <w:rFonts w:ascii="Lucida Console" w:eastAsia="Times New Roman" w:hAnsi="Lucida Console" w:cs="Courier New"/>
+          <w:color w:val="EAEAEA"/>
+          <w:sz w:val="20"/>
+          <w:szCs w:val="20"/>
+          <w:lang w:eastAsia="en-AU"/>
+        </w:rPr>
+        <w:t>:  0 ‘***’ 0.001 ‘**’ 0.01 ‘*’ 0.05 ‘.’ 0.1 ‘ ’ 1</w:t>
       </w:r>
     </w:p>
     <w:p>
@@ -4311,7 +5225,51 @@
           <w:szCs w:val="20"/>
           <w:lang w:eastAsia="en-AU"/>
         </w:rPr>
-        <w:t xml:space="preserve">lm(formula = scale(mean) ~ scale(total_protein_mean) + scale(tavg), </w:t>
+        <w:t>lm(formula = scale(mean) ~ scale(</w:t>
+      </w:r>
+      <w:proofErr w:type="spellStart"/>
+      <w:r>
+        <w:rPr>
+          <w:rFonts w:ascii="Lucida Console" w:eastAsia="Times New Roman" w:hAnsi="Lucida Console" w:cs="Courier New"/>
+          <w:color w:val="EAEAEA"/>
+          <w:sz w:val="20"/>
+          <w:szCs w:val="20"/>
+          <w:lang w:eastAsia="en-AU"/>
+        </w:rPr>
+        <w:t>total_protein_mean</w:t>
+      </w:r>
+      <w:proofErr w:type="spellEnd"/>
+      <w:r>
+        <w:rPr>
+          <w:rFonts w:ascii="Lucida Console" w:eastAsia="Times New Roman" w:hAnsi="Lucida Console" w:cs="Courier New"/>
+          <w:color w:val="EAEAEA"/>
+          <w:sz w:val="20"/>
+          <w:szCs w:val="20"/>
+          <w:lang w:eastAsia="en-AU"/>
+        </w:rPr>
+        <w:t>) + scale(</w:t>
+      </w:r>
+      <w:proofErr w:type="spellStart"/>
+      <w:r>
+        <w:rPr>
+          <w:rFonts w:ascii="Lucida Console" w:eastAsia="Times New Roman" w:hAnsi="Lucida Console" w:cs="Courier New"/>
+          <w:color w:val="EAEAEA"/>
+          <w:sz w:val="20"/>
+          <w:szCs w:val="20"/>
+          <w:lang w:eastAsia="en-AU"/>
+        </w:rPr>
+        <w:t>tavg</w:t>
+      </w:r>
+      <w:proofErr w:type="spellEnd"/>
+      <w:r>
+        <w:rPr>
+          <w:rFonts w:ascii="Lucida Console" w:eastAsia="Times New Roman" w:hAnsi="Lucida Console" w:cs="Courier New"/>
+          <w:color w:val="EAEAEA"/>
+          <w:sz w:val="20"/>
+          <w:szCs w:val="20"/>
+          <w:lang w:eastAsia="en-AU"/>
+        </w:rPr>
+        <w:t xml:space="preserve">), </w:t>
       </w:r>
     </w:p>
     <w:p>
@@ -4358,7 +5316,29 @@
           <w:szCs w:val="20"/>
           <w:lang w:eastAsia="en-AU"/>
         </w:rPr>
-        <w:t xml:space="preserve">    data = data_means)</w:t>
+        <w:t xml:space="preserve">    data = </w:t>
+      </w:r>
+      <w:proofErr w:type="spellStart"/>
+      <w:r>
+        <w:rPr>
+          <w:rFonts w:ascii="Lucida Console" w:eastAsia="Times New Roman" w:hAnsi="Lucida Console" w:cs="Courier New"/>
+          <w:color w:val="EAEAEA"/>
+          <w:sz w:val="20"/>
+          <w:szCs w:val="20"/>
+          <w:lang w:eastAsia="en-AU"/>
+        </w:rPr>
+        <w:t>data_means</w:t>
+      </w:r>
+      <w:proofErr w:type="spellEnd"/>
+      <w:r>
+        <w:rPr>
+          <w:rFonts w:ascii="Lucida Console" w:eastAsia="Times New Roman" w:hAnsi="Lucida Console" w:cs="Courier New"/>
+          <w:color w:val="EAEAEA"/>
+          <w:sz w:val="20"/>
+          <w:szCs w:val="20"/>
+          <w:lang w:eastAsia="en-AU"/>
+        </w:rPr>
+        <w:t>)</w:t>
       </w:r>
     </w:p>
     <w:p>
@@ -4667,7 +5647,29 @@
           <w:szCs w:val="20"/>
           <w:lang w:eastAsia="en-AU"/>
         </w:rPr>
-        <w:t xml:space="preserve">                           Estimate Std. Error t value Pr(&gt;|t|)    </w:t>
+        <w:t xml:space="preserve">                           Estimate Std. Error t value </w:t>
+      </w:r>
+      <w:proofErr w:type="spellStart"/>
+      <w:r>
+        <w:rPr>
+          <w:rFonts w:ascii="Lucida Console" w:eastAsia="Times New Roman" w:hAnsi="Lucida Console" w:cs="Courier New"/>
+          <w:color w:val="EAEAEA"/>
+          <w:sz w:val="20"/>
+          <w:szCs w:val="20"/>
+          <w:lang w:eastAsia="en-AU"/>
+        </w:rPr>
+        <w:t>Pr</w:t>
+      </w:r>
+      <w:proofErr w:type="spellEnd"/>
+      <w:r>
+        <w:rPr>
+          <w:rFonts w:ascii="Lucida Console" w:eastAsia="Times New Roman" w:hAnsi="Lucida Console" w:cs="Courier New"/>
+          <w:color w:val="EAEAEA"/>
+          <w:sz w:val="20"/>
+          <w:szCs w:val="20"/>
+          <w:lang w:eastAsia="en-AU"/>
+        </w:rPr>
+        <w:t xml:space="preserve">(&gt;|t|)    </w:t>
       </w:r>
     </w:p>
     <w:p>
@@ -4761,7 +5763,29 @@
           <w:szCs w:val="20"/>
           <w:lang w:eastAsia="en-AU"/>
         </w:rPr>
-        <w:t>scale(total_protein_mean) 1.042e+00  5.012e-02  20.797   &lt;2e-16 ***</w:t>
+        <w:t>scale(</w:t>
+      </w:r>
+      <w:proofErr w:type="spellStart"/>
+      <w:r>
+        <w:rPr>
+          <w:rFonts w:ascii="Lucida Console" w:eastAsia="Times New Roman" w:hAnsi="Lucida Console" w:cs="Courier New"/>
+          <w:color w:val="EAEAEA"/>
+          <w:sz w:val="20"/>
+          <w:szCs w:val="20"/>
+          <w:lang w:eastAsia="en-AU"/>
+        </w:rPr>
+        <w:t>total_protein_mean</w:t>
+      </w:r>
+      <w:proofErr w:type="spellEnd"/>
+      <w:r>
+        <w:rPr>
+          <w:rFonts w:ascii="Lucida Console" w:eastAsia="Times New Roman" w:hAnsi="Lucida Console" w:cs="Courier New"/>
+          <w:color w:val="EAEAEA"/>
+          <w:sz w:val="20"/>
+          <w:szCs w:val="20"/>
+          <w:lang w:eastAsia="en-AU"/>
+        </w:rPr>
+        <w:t>) 1.042e+00  5.012e-02  20.797   &lt;2e-16 ***</w:t>
       </w:r>
     </w:p>
     <w:p>
@@ -4800,15 +5824,39 @@
           <w:lang w:eastAsia="en-AU"/>
         </w:rPr>
       </w:pPr>
-      <w:r>
-        <w:rPr>
-          <w:rFonts w:ascii="Lucida Console" w:eastAsia="Times New Roman" w:hAnsi="Lucida Console" w:cs="Courier New"/>
-          <w:color w:val="EAEAEA"/>
-          <w:sz w:val="20"/>
-          <w:szCs w:val="20"/>
-          <w:lang w:eastAsia="en-AU"/>
-        </w:rPr>
-        <w:t xml:space="preserve">scale(tavg)               9.325e-02  5.012e-02   1.861   0.0717 .  </w:t>
+      <w:proofErr w:type="gramStart"/>
+      <w:r>
+        <w:rPr>
+          <w:rFonts w:ascii="Lucida Console" w:eastAsia="Times New Roman" w:hAnsi="Lucida Console" w:cs="Courier New"/>
+          <w:color w:val="EAEAEA"/>
+          <w:sz w:val="20"/>
+          <w:szCs w:val="20"/>
+          <w:lang w:eastAsia="en-AU"/>
+        </w:rPr>
+        <w:t>scale(</w:t>
+      </w:r>
+      <w:proofErr w:type="spellStart"/>
+      <w:proofErr w:type="gramEnd"/>
+      <w:r>
+        <w:rPr>
+          <w:rFonts w:ascii="Lucida Console" w:eastAsia="Times New Roman" w:hAnsi="Lucida Console" w:cs="Courier New"/>
+          <w:color w:val="EAEAEA"/>
+          <w:sz w:val="20"/>
+          <w:szCs w:val="20"/>
+          <w:lang w:eastAsia="en-AU"/>
+        </w:rPr>
+        <w:t>tavg</w:t>
+      </w:r>
+      <w:proofErr w:type="spellEnd"/>
+      <w:r>
+        <w:rPr>
+          <w:rFonts w:ascii="Lucida Console" w:eastAsia="Times New Roman" w:hAnsi="Lucida Console" w:cs="Courier New"/>
+          <w:color w:val="EAEAEA"/>
+          <w:sz w:val="20"/>
+          <w:szCs w:val="20"/>
+          <w:lang w:eastAsia="en-AU"/>
+        </w:rPr>
+        <w:t xml:space="preserve">)               9.325e-02  5.012e-02   1.861   0.0717 .  </w:t>
       </w:r>
     </w:p>
     <w:p>
@@ -4894,15 +5942,49 @@
           <w:lang w:eastAsia="en-AU"/>
         </w:rPr>
       </w:pPr>
-      <w:r>
-        <w:rPr>
-          <w:rFonts w:ascii="Lucida Console" w:eastAsia="Times New Roman" w:hAnsi="Lucida Console" w:cs="Courier New"/>
-          <w:color w:val="EAEAEA"/>
-          <w:sz w:val="20"/>
-          <w:szCs w:val="20"/>
-          <w:lang w:eastAsia="en-AU"/>
-        </w:rPr>
-        <w:t>Signif. codes:  0 ‘***’ 0.001 ‘**’ 0.01 ‘*’ 0.05 ‘.’ 0.1 ‘ ’ 1</w:t>
+      <w:proofErr w:type="spellStart"/>
+      <w:r>
+        <w:rPr>
+          <w:rFonts w:ascii="Lucida Console" w:eastAsia="Times New Roman" w:hAnsi="Lucida Console" w:cs="Courier New"/>
+          <w:color w:val="EAEAEA"/>
+          <w:sz w:val="20"/>
+          <w:szCs w:val="20"/>
+          <w:lang w:eastAsia="en-AU"/>
+        </w:rPr>
+        <w:t>Signif</w:t>
+      </w:r>
+      <w:proofErr w:type="spellEnd"/>
+      <w:r>
+        <w:rPr>
+          <w:rFonts w:ascii="Lucida Console" w:eastAsia="Times New Roman" w:hAnsi="Lucida Console" w:cs="Courier New"/>
+          <w:color w:val="EAEAEA"/>
+          <w:sz w:val="20"/>
+          <w:szCs w:val="20"/>
+          <w:lang w:eastAsia="en-AU"/>
+        </w:rPr>
+        <w:t xml:space="preserve">. </w:t>
+      </w:r>
+      <w:proofErr w:type="gramStart"/>
+      <w:r>
+        <w:rPr>
+          <w:rFonts w:ascii="Lucida Console" w:eastAsia="Times New Roman" w:hAnsi="Lucida Console" w:cs="Courier New"/>
+          <w:color w:val="EAEAEA"/>
+          <w:sz w:val="20"/>
+          <w:szCs w:val="20"/>
+          <w:lang w:eastAsia="en-AU"/>
+        </w:rPr>
+        <w:t>codes</w:t>
+      </w:r>
+      <w:proofErr w:type="gramEnd"/>
+      <w:r>
+        <w:rPr>
+          <w:rFonts w:ascii="Lucida Console" w:eastAsia="Times New Roman" w:hAnsi="Lucida Console" w:cs="Courier New"/>
+          <w:color w:val="EAEAEA"/>
+          <w:sz w:val="20"/>
+          <w:szCs w:val="20"/>
+          <w:lang w:eastAsia="en-AU"/>
+        </w:rPr>
+        <w:t>:  0 ‘***’ 0.001 ‘**’ 0.01 ‘*’ 0.05 ‘.’ 0.1 ‘ ’ 1</w:t>
       </w:r>
     </w:p>
     <w:p>
@@ -5339,7 +6421,51 @@
           <w:szCs w:val="20"/>
           <w:lang w:eastAsia="en-AU"/>
         </w:rPr>
-        <w:t xml:space="preserve">lm(formula = scale(mean) ~ scale(total_protein_mean) + scale(tavg), </w:t>
+        <w:t>lm(formula = scale(mean) ~ scale(</w:t>
+      </w:r>
+      <w:proofErr w:type="spellStart"/>
+      <w:r>
+        <w:rPr>
+          <w:rFonts w:ascii="Lucida Console" w:eastAsia="Times New Roman" w:hAnsi="Lucida Console" w:cs="Courier New"/>
+          <w:color w:val="EAEAEA"/>
+          <w:sz w:val="20"/>
+          <w:szCs w:val="20"/>
+          <w:lang w:eastAsia="en-AU"/>
+        </w:rPr>
+        <w:t>total_protein_mean</w:t>
+      </w:r>
+      <w:proofErr w:type="spellEnd"/>
+      <w:r>
+        <w:rPr>
+          <w:rFonts w:ascii="Lucida Console" w:eastAsia="Times New Roman" w:hAnsi="Lucida Console" w:cs="Courier New"/>
+          <w:color w:val="EAEAEA"/>
+          <w:sz w:val="20"/>
+          <w:szCs w:val="20"/>
+          <w:lang w:eastAsia="en-AU"/>
+        </w:rPr>
+        <w:t>) + scale(</w:t>
+      </w:r>
+      <w:proofErr w:type="spellStart"/>
+      <w:r>
+        <w:rPr>
+          <w:rFonts w:ascii="Lucida Console" w:eastAsia="Times New Roman" w:hAnsi="Lucida Console" w:cs="Courier New"/>
+          <w:color w:val="EAEAEA"/>
+          <w:sz w:val="20"/>
+          <w:szCs w:val="20"/>
+          <w:lang w:eastAsia="en-AU"/>
+        </w:rPr>
+        <w:t>tavg</w:t>
+      </w:r>
+      <w:proofErr w:type="spellEnd"/>
+      <w:r>
+        <w:rPr>
+          <w:rFonts w:ascii="Lucida Console" w:eastAsia="Times New Roman" w:hAnsi="Lucida Console" w:cs="Courier New"/>
+          <w:color w:val="EAEAEA"/>
+          <w:sz w:val="20"/>
+          <w:szCs w:val="20"/>
+          <w:lang w:eastAsia="en-AU"/>
+        </w:rPr>
+        <w:t xml:space="preserve">), </w:t>
       </w:r>
     </w:p>
     <w:p>
@@ -5386,7 +6512,29 @@
           <w:szCs w:val="20"/>
           <w:lang w:eastAsia="en-AU"/>
         </w:rPr>
-        <w:t xml:space="preserve">    data = data_means)</w:t>
+        <w:t xml:space="preserve">    data = </w:t>
+      </w:r>
+      <w:proofErr w:type="spellStart"/>
+      <w:r>
+        <w:rPr>
+          <w:rFonts w:ascii="Lucida Console" w:eastAsia="Times New Roman" w:hAnsi="Lucida Console" w:cs="Courier New"/>
+          <w:color w:val="EAEAEA"/>
+          <w:sz w:val="20"/>
+          <w:szCs w:val="20"/>
+          <w:lang w:eastAsia="en-AU"/>
+        </w:rPr>
+        <w:t>data_means</w:t>
+      </w:r>
+      <w:proofErr w:type="spellEnd"/>
+      <w:r>
+        <w:rPr>
+          <w:rFonts w:ascii="Lucida Console" w:eastAsia="Times New Roman" w:hAnsi="Lucida Console" w:cs="Courier New"/>
+          <w:color w:val="EAEAEA"/>
+          <w:sz w:val="20"/>
+          <w:szCs w:val="20"/>
+          <w:lang w:eastAsia="en-AU"/>
+        </w:rPr>
+        <w:t>)</w:t>
       </w:r>
     </w:p>
     <w:p>
@@ -5695,7 +6843,29 @@
           <w:szCs w:val="20"/>
           <w:lang w:eastAsia="en-AU"/>
         </w:rPr>
-        <w:t xml:space="preserve">                            Estimate Std. Error t value Pr(&gt;|t|)    </w:t>
+        <w:t xml:space="preserve">                            Estimate Std. Error t value </w:t>
+      </w:r>
+      <w:proofErr w:type="spellStart"/>
+      <w:r>
+        <w:rPr>
+          <w:rFonts w:ascii="Lucida Console" w:eastAsia="Times New Roman" w:hAnsi="Lucida Console" w:cs="Courier New"/>
+          <w:color w:val="EAEAEA"/>
+          <w:sz w:val="20"/>
+          <w:szCs w:val="20"/>
+          <w:lang w:eastAsia="en-AU"/>
+        </w:rPr>
+        <w:t>Pr</w:t>
+      </w:r>
+      <w:proofErr w:type="spellEnd"/>
+      <w:r>
+        <w:rPr>
+          <w:rFonts w:ascii="Lucida Console" w:eastAsia="Times New Roman" w:hAnsi="Lucida Console" w:cs="Courier New"/>
+          <w:color w:val="EAEAEA"/>
+          <w:sz w:val="20"/>
+          <w:szCs w:val="20"/>
+          <w:lang w:eastAsia="en-AU"/>
+        </w:rPr>
+        <w:t xml:space="preserve">(&gt;|t|)    </w:t>
       </w:r>
     </w:p>
     <w:p>
@@ -5790,7 +6960,29 @@
           <w:lang w:eastAsia="en-AU"/>
         </w:rPr>
         <w:lastRenderedPageBreak/>
-        <w:t>scale(total_protein_mean)  8.058e-01  1.419e-01   5.680 2.48e-06 ***</w:t>
+        <w:t>scale(</w:t>
+      </w:r>
+      <w:proofErr w:type="spellStart"/>
+      <w:r>
+        <w:rPr>
+          <w:rFonts w:ascii="Lucida Console" w:eastAsia="Times New Roman" w:hAnsi="Lucida Console" w:cs="Courier New"/>
+          <w:color w:val="EAEAEA"/>
+          <w:sz w:val="20"/>
+          <w:szCs w:val="20"/>
+          <w:lang w:eastAsia="en-AU"/>
+        </w:rPr>
+        <w:t>total_protein_mean</w:t>
+      </w:r>
+      <w:proofErr w:type="spellEnd"/>
+      <w:r>
+        <w:rPr>
+          <w:rFonts w:ascii="Lucida Console" w:eastAsia="Times New Roman" w:hAnsi="Lucida Console" w:cs="Courier New"/>
+          <w:color w:val="EAEAEA"/>
+          <w:sz w:val="20"/>
+          <w:szCs w:val="20"/>
+          <w:lang w:eastAsia="en-AU"/>
+        </w:rPr>
+        <w:t>)  8.058e-01  1.419e-01   5.680 2.48e-06 ***</w:t>
       </w:r>
     </w:p>
     <w:p>
@@ -5837,7 +7029,29 @@
           <w:szCs w:val="20"/>
           <w:lang w:eastAsia="en-AU"/>
         </w:rPr>
-        <w:t xml:space="preserve">scale(tavg)               -1.376e-02  1.419e-01  -0.097    0.923    </w:t>
+        <w:t>scale(</w:t>
+      </w:r>
+      <w:proofErr w:type="spellStart"/>
+      <w:r>
+        <w:rPr>
+          <w:rFonts w:ascii="Lucida Console" w:eastAsia="Times New Roman" w:hAnsi="Lucida Console" w:cs="Courier New"/>
+          <w:color w:val="EAEAEA"/>
+          <w:sz w:val="20"/>
+          <w:szCs w:val="20"/>
+          <w:lang w:eastAsia="en-AU"/>
+        </w:rPr>
+        <w:t>tavg</w:t>
+      </w:r>
+      <w:proofErr w:type="spellEnd"/>
+      <w:r>
+        <w:rPr>
+          <w:rFonts w:ascii="Lucida Console" w:eastAsia="Times New Roman" w:hAnsi="Lucida Console" w:cs="Courier New"/>
+          <w:color w:val="EAEAEA"/>
+          <w:sz w:val="20"/>
+          <w:szCs w:val="20"/>
+          <w:lang w:eastAsia="en-AU"/>
+        </w:rPr>
+        <w:t xml:space="preserve">)               -1.376e-02  1.419e-01  -0.097    0.923    </w:t>
       </w:r>
     </w:p>
     <w:p>
@@ -5923,15 +7137,49 @@
           <w:lang w:eastAsia="en-AU"/>
         </w:rPr>
       </w:pPr>
-      <w:r>
-        <w:rPr>
-          <w:rFonts w:ascii="Lucida Console" w:eastAsia="Times New Roman" w:hAnsi="Lucida Console" w:cs="Courier New"/>
-          <w:color w:val="EAEAEA"/>
-          <w:sz w:val="20"/>
-          <w:szCs w:val="20"/>
-          <w:lang w:eastAsia="en-AU"/>
-        </w:rPr>
-        <w:t>Signif. codes:  0 ‘***’ 0.001 ‘**’ 0.01 ‘*’ 0.05 ‘.’ 0.1 ‘ ’ 1</w:t>
+      <w:proofErr w:type="spellStart"/>
+      <w:r>
+        <w:rPr>
+          <w:rFonts w:ascii="Lucida Console" w:eastAsia="Times New Roman" w:hAnsi="Lucida Console" w:cs="Courier New"/>
+          <w:color w:val="EAEAEA"/>
+          <w:sz w:val="20"/>
+          <w:szCs w:val="20"/>
+          <w:lang w:eastAsia="en-AU"/>
+        </w:rPr>
+        <w:t>Signif</w:t>
+      </w:r>
+      <w:proofErr w:type="spellEnd"/>
+      <w:r>
+        <w:rPr>
+          <w:rFonts w:ascii="Lucida Console" w:eastAsia="Times New Roman" w:hAnsi="Lucida Console" w:cs="Courier New"/>
+          <w:color w:val="EAEAEA"/>
+          <w:sz w:val="20"/>
+          <w:szCs w:val="20"/>
+          <w:lang w:eastAsia="en-AU"/>
+        </w:rPr>
+        <w:t xml:space="preserve">. </w:t>
+      </w:r>
+      <w:proofErr w:type="gramStart"/>
+      <w:r>
+        <w:rPr>
+          <w:rFonts w:ascii="Lucida Console" w:eastAsia="Times New Roman" w:hAnsi="Lucida Console" w:cs="Courier New"/>
+          <w:color w:val="EAEAEA"/>
+          <w:sz w:val="20"/>
+          <w:szCs w:val="20"/>
+          <w:lang w:eastAsia="en-AU"/>
+        </w:rPr>
+        <w:t>codes</w:t>
+      </w:r>
+      <w:proofErr w:type="gramEnd"/>
+      <w:r>
+        <w:rPr>
+          <w:rFonts w:ascii="Lucida Console" w:eastAsia="Times New Roman" w:hAnsi="Lucida Console" w:cs="Courier New"/>
+          <w:color w:val="EAEAEA"/>
+          <w:sz w:val="20"/>
+          <w:szCs w:val="20"/>
+          <w:lang w:eastAsia="en-AU"/>
+        </w:rPr>
+        <w:t>:  0 ‘***’ 0.001 ‘**’ 0.01 ‘*’ 0.05 ‘.’ 0.1 ‘ ’ 1</w:t>
       </w:r>
     </w:p>
     <w:p>
@@ -6176,7 +7424,15 @@
         </w:numPr>
       </w:pPr>
       <w:r>
-        <w:t>Would be ideal to answer these q’s using avg molar ratios of photosystem proteins / Calvin cycle proteins plotted over gradients, but we need the QCONCAT standards</w:t>
+        <w:t xml:space="preserve">Would be ideal to answer these q’s using </w:t>
+      </w:r>
+      <w:proofErr w:type="spellStart"/>
+      <w:r>
+        <w:t>avg</w:t>
+      </w:r>
+      <w:proofErr w:type="spellEnd"/>
+      <w:r>
+        <w:t xml:space="preserve"> molar ratios of photosystem proteins / Calvin cycle proteins plotted over gradients, but we need the QCONCAT standards</w:t>
       </w:r>
     </w:p>
     <w:p/>
@@ -6225,26 +7481,9 @@
     </w:p>
     <w:p/>
     <w:p/>
-    <w:p/>
-    <w:p/>
-    <w:p/>
-    <w:p/>
-    <w:p/>
-    <w:p/>
-    <w:p/>
-    <w:p/>
-    <w:p/>
-    <w:p/>
-    <w:p/>
-    <w:p/>
-    <w:p/>
-    <w:p/>
-    <w:p/>
-    <w:p/>
-    <w:p/>
-    <w:p/>
-    <w:p>
-      <w:r>
+    <w:p>
+      <w:r>
+        <w:lastRenderedPageBreak/>
         <w:t>Calvin cycle variance partitioning (mg/m2):</w:t>
       </w:r>
     </w:p>
@@ -6255,10 +7494,10 @@
           <w:lang w:eastAsia="en-AU"/>
         </w:rPr>
         <w:drawing>
-          <wp:inline distT="0" distB="0" distL="0" distR="0" wp14:anchorId="622EE132" wp14:editId="123E2D79">
-            <wp:extent cx="2901898" cy="2131896"/>
-            <wp:effectExtent l="0" t="0" r="0" b="1905"/>
-            <wp:docPr id="24" name="Picture 24"/>
+          <wp:inline distT="0" distB="0" distL="0" distR="0" wp14:anchorId="6A4CE860" wp14:editId="5BF9C9FF">
+            <wp:extent cx="2767602" cy="2413034"/>
+            <wp:effectExtent l="0" t="0" r="0" b="6350"/>
+            <wp:docPr id="2" name="Picture 2"/>
             <wp:cNvGraphicFramePr>
               <a:graphicFrameLocks xmlns:a="http://schemas.openxmlformats.org/drawingml/2006/main" noChangeAspect="1"/>
             </wp:cNvGraphicFramePr>
@@ -6278,7 +7517,7 @@
                   <pic:spPr>
                     <a:xfrm>
                       <a:off x="0" y="0"/>
-                      <a:ext cx="2917133" cy="2143089"/>
+                      <a:ext cx="2793664" cy="2435757"/>
                     </a:xfrm>
                     <a:prstGeom prst="rect">
                       <a:avLst/>
@@ -6292,47 +7531,71 @@
       </w:r>
     </w:p>
     <w:p>
-      <w:r>
-        <w:t>varpart(data_means$mean,</w:t>
+      <w:proofErr w:type="spellStart"/>
+      <w:proofErr w:type="gramStart"/>
+      <w:r>
+        <w:t>varpart</w:t>
+      </w:r>
+      <w:proofErr w:type="spellEnd"/>
+      <w:r>
+        <w:t>(</w:t>
+      </w:r>
+      <w:proofErr w:type="spellStart"/>
+      <w:proofErr w:type="gramEnd"/>
+      <w:r>
+        <w:t>data_means$mean</w:t>
+      </w:r>
+      <w:proofErr w:type="spellEnd"/>
+      <w:r>
+        <w:t>,</w:t>
       </w:r>
     </w:p>
     <w:p>
       <w:r>
         <w:t xml:space="preserve">             ~</w:t>
       </w:r>
-      <w:r>
-        <w:t>log(</w:t>
-      </w:r>
-      <w:r>
-        <w:t>leafrad_mean</w:t>
-      </w:r>
+      <w:proofErr w:type="spellStart"/>
+      <w:r>
+        <w:t>tavg</w:t>
+      </w:r>
+      <w:proofErr w:type="spellEnd"/>
+      <w:r>
+        <w:t>,</w:t>
+      </w:r>
+    </w:p>
+    <w:p>
+      <w:r>
+        <w:t xml:space="preserve">             ~</w:t>
+      </w:r>
+      <w:proofErr w:type="spellStart"/>
+      <w:r>
+        <w:t>total_protein_mean</w:t>
+      </w:r>
+      <w:proofErr w:type="spellEnd"/>
+      <w:r>
+        <w:t>,</w:t>
+      </w:r>
+    </w:p>
+    <w:p>
+      <w:r>
+        <w:t xml:space="preserve">             </w:t>
+      </w:r>
+      <w:proofErr w:type="gramStart"/>
+      <w:r>
+        <w:t>data</w:t>
+      </w:r>
+      <w:proofErr w:type="gramEnd"/>
+      <w:r>
+        <w:t xml:space="preserve"> = </w:t>
+      </w:r>
+      <w:proofErr w:type="spellStart"/>
+      <w:r>
+        <w:t>data_means</w:t>
+      </w:r>
+      <w:proofErr w:type="spellEnd"/>
       <w:r>
         <w:t>)</w:t>
       </w:r>
-      <w:r>
-        <w:t>,</w:t>
-      </w:r>
-    </w:p>
-    <w:p>
-      <w:r>
-        <w:t xml:space="preserve">             ~tavg,</w:t>
-      </w:r>
-    </w:p>
-    <w:p>
-      <w:r>
-        <w:t xml:space="preserve">             ~total_protein_mean,</w:t>
-      </w:r>
-    </w:p>
-    <w:p>
-      <w:r>
-        <w:lastRenderedPageBreak/>
-        <w:t xml:space="preserve">             ~leaf_age,</w:t>
-      </w:r>
-    </w:p>
-    <w:p>
-      <w:r>
-        <w:t xml:space="preserve">             data = data_means)</w:t>
-      </w:r>
     </w:p>
     <w:p/>
     <w:p>
@@ -6353,10 +7616,10 @@
           <w:lang w:eastAsia="en-AU"/>
         </w:rPr>
         <w:drawing>
-          <wp:inline distT="0" distB="0" distL="0" distR="0" wp14:anchorId="7FB275F1" wp14:editId="03092D14">
-            <wp:extent cx="2972794" cy="2183980"/>
-            <wp:effectExtent l="0" t="0" r="0" b="6985"/>
-            <wp:docPr id="29" name="Picture 29"/>
+          <wp:inline distT="0" distB="0" distL="0" distR="0" wp14:anchorId="434B1AC0" wp14:editId="0AF89AEF">
+            <wp:extent cx="2803656" cy="2594130"/>
+            <wp:effectExtent l="0" t="0" r="0" b="0"/>
+            <wp:docPr id="5" name="Picture 5"/>
             <wp:cNvGraphicFramePr>
               <a:graphicFrameLocks xmlns:a="http://schemas.openxmlformats.org/drawingml/2006/main" noChangeAspect="1"/>
             </wp:cNvGraphicFramePr>
@@ -6376,7 +7639,7 @@
                   <pic:spPr>
                     <a:xfrm>
                       <a:off x="0" y="0"/>
-                      <a:ext cx="2982550" cy="2191147"/>
+                      <a:ext cx="2811925" cy="2601781"/>
                     </a:xfrm>
                     <a:prstGeom prst="rect">
                       <a:avLst/>
@@ -6390,41 +7653,76 @@
       </w:r>
     </w:p>
     <w:p>
-      <w:r>
-        <w:t>varpart(data_means$mean,</w:t>
+      <w:proofErr w:type="spellStart"/>
+      <w:proofErr w:type="gramStart"/>
+      <w:r>
+        <w:t>varpart</w:t>
+      </w:r>
+      <w:proofErr w:type="spellEnd"/>
+      <w:r>
+        <w:t>(</w:t>
+      </w:r>
+      <w:proofErr w:type="spellStart"/>
+      <w:proofErr w:type="gramEnd"/>
+      <w:r>
+        <w:t>data_means$mean</w:t>
+      </w:r>
+      <w:proofErr w:type="spellEnd"/>
+      <w:r>
+        <w:t>,</w:t>
       </w:r>
     </w:p>
     <w:p>
       <w:r>
         <w:t xml:space="preserve">             ~</w:t>
       </w:r>
-      <w:r>
-        <w:t>log(</w:t>
-      </w:r>
+      <w:proofErr w:type="spellStart"/>
+      <w:r>
+        <w:t>tavg</w:t>
+      </w:r>
+      <w:proofErr w:type="spellEnd"/>
+      <w:r>
+        <w:t>,</w:t>
+      </w:r>
+    </w:p>
+    <w:p>
+      <w:r>
+        <w:t xml:space="preserve">             ~</w:t>
+      </w:r>
+      <w:proofErr w:type="gramStart"/>
+      <w:r>
+        <w:t>log10(</w:t>
+      </w:r>
+      <w:proofErr w:type="spellStart"/>
+      <w:proofErr w:type="gramEnd"/>
       <w:r>
         <w:t>leafrad_mean</w:t>
       </w:r>
+      <w:proofErr w:type="spellEnd"/>
+      <w:r>
+        <w:t>),</w:t>
+      </w:r>
+    </w:p>
+    <w:p>
+      <w:r>
+        <w:t xml:space="preserve">             </w:t>
+      </w:r>
+      <w:proofErr w:type="gramStart"/>
+      <w:r>
+        <w:t>data</w:t>
+      </w:r>
+      <w:proofErr w:type="gramEnd"/>
+      <w:r>
+        <w:t xml:space="preserve"> = </w:t>
+      </w:r>
+      <w:proofErr w:type="spellStart"/>
+      <w:r>
+        <w:t>data_means</w:t>
+      </w:r>
+      <w:proofErr w:type="spellEnd"/>
       <w:r>
         <w:t>)</w:t>
       </w:r>
-      <w:r>
-        <w:t>,</w:t>
-      </w:r>
-    </w:p>
-    <w:p>
-      <w:r>
-        <w:t xml:space="preserve">             ~tavg,</w:t>
-      </w:r>
-    </w:p>
-    <w:p>
-      <w:r>
-        <w:t xml:space="preserve">             ~leaf_age,</w:t>
-      </w:r>
-    </w:p>
-    <w:p>
-      <w:r>
-        <w:t xml:space="preserve">             data = data_means)</w:t>
-      </w:r>
     </w:p>
     <w:p/>
     <w:p>
@@ -6437,6 +7735,7 @@
     </w:p>
     <w:p>
       <w:r>
+        <w:lastRenderedPageBreak/>
         <w:t>Photosystems variance partitioning (</w:t>
       </w:r>
       <w:r>
@@ -6453,10 +7752,10 @@
           <w:lang w:eastAsia="en-AU"/>
         </w:rPr>
         <w:drawing>
-          <wp:inline distT="0" distB="0" distL="0" distR="0" wp14:anchorId="7C504C31" wp14:editId="33CF2E13">
-            <wp:extent cx="3317534" cy="2437244"/>
-            <wp:effectExtent l="0" t="0" r="0" b="1270"/>
-            <wp:docPr id="22" name="Picture 22"/>
+          <wp:inline distT="0" distB="0" distL="0" distR="0" wp14:anchorId="6A0D314E" wp14:editId="42D43CD6">
+            <wp:extent cx="2930720" cy="2711698"/>
+            <wp:effectExtent l="0" t="0" r="3175" b="0"/>
+            <wp:docPr id="3" name="Picture 3"/>
             <wp:cNvGraphicFramePr>
               <a:graphicFrameLocks xmlns:a="http://schemas.openxmlformats.org/drawingml/2006/main" noChangeAspect="1"/>
             </wp:cNvGraphicFramePr>
@@ -6476,7 +7775,7 @@
                   <pic:spPr>
                     <a:xfrm>
                       <a:off x="0" y="0"/>
-                      <a:ext cx="3322680" cy="2441025"/>
+                      <a:ext cx="2940991" cy="2721202"/>
                     </a:xfrm>
                     <a:prstGeom prst="rect">
                       <a:avLst/>
@@ -6493,20 +7792,45 @@
       <w:pPr>
         <w:spacing w:line="240" w:lineRule="auto"/>
       </w:pPr>
-      <w:r>
-        <w:t>varpart(data_means$mean,</w:t>
+      <w:proofErr w:type="spellStart"/>
+      <w:proofErr w:type="gramStart"/>
+      <w:r>
+        <w:t>varpart</w:t>
+      </w:r>
+      <w:proofErr w:type="spellEnd"/>
+      <w:r>
+        <w:t>(</w:t>
+      </w:r>
+      <w:proofErr w:type="spellStart"/>
+      <w:proofErr w:type="gramEnd"/>
+      <w:r>
+        <w:t>data_means$mean</w:t>
+      </w:r>
+      <w:proofErr w:type="spellEnd"/>
+      <w:r>
+        <w:t>,</w:t>
       </w:r>
     </w:p>
     <w:p>
       <w:r>
         <w:t xml:space="preserve">             ~</w:t>
       </w:r>
-      <w:r>
-        <w:t>log(</w:t>
-      </w:r>
+      <w:proofErr w:type="gramStart"/>
+      <w:r>
+        <w:t>log</w:t>
+      </w:r>
+      <w:r>
+        <w:t>10</w:t>
+      </w:r>
+      <w:r>
+        <w:t>(</w:t>
+      </w:r>
+      <w:proofErr w:type="spellStart"/>
+      <w:proofErr w:type="gramEnd"/>
       <w:r>
         <w:t>leafrad_mean</w:t>
       </w:r>
+      <w:proofErr w:type="spellEnd"/>
       <w:r>
         <w:t>)</w:t>
       </w:r>
@@ -6516,23 +7840,49 @@
     </w:p>
     <w:p>
       <w:r>
-        <w:lastRenderedPageBreak/>
-        <w:t xml:space="preserve">             ~tavg,</w:t>
-      </w:r>
-    </w:p>
-    <w:p>
-      <w:r>
-        <w:t xml:space="preserve">             ~total_protein_mean,</w:t>
-      </w:r>
-    </w:p>
-    <w:p>
-      <w:r>
-        <w:t xml:space="preserve">             ~leaf_age,</w:t>
-      </w:r>
-    </w:p>
-    <w:p>
-      <w:r>
-        <w:t xml:space="preserve">             data = data_means)</w:t>
+        <w:t xml:space="preserve">             ~</w:t>
+      </w:r>
+      <w:proofErr w:type="spellStart"/>
+      <w:r>
+        <w:t>tavg</w:t>
+      </w:r>
+      <w:proofErr w:type="spellEnd"/>
+      <w:r>
+        <w:t>,</w:t>
+      </w:r>
+    </w:p>
+    <w:p>
+      <w:r>
+        <w:t xml:space="preserve">             ~</w:t>
+      </w:r>
+      <w:proofErr w:type="spellStart"/>
+      <w:r>
+        <w:t>total_protein_mean</w:t>
+      </w:r>
+      <w:proofErr w:type="spellEnd"/>
+      <w:r>
+        <w:t>,</w:t>
+      </w:r>
+    </w:p>
+    <w:p>
+      <w:r>
+        <w:t xml:space="preserve">             </w:t>
+      </w:r>
+      <w:proofErr w:type="gramStart"/>
+      <w:r>
+        <w:t>data</w:t>
+      </w:r>
+      <w:proofErr w:type="gramEnd"/>
+      <w:r>
+        <w:t xml:space="preserve"> = </w:t>
+      </w:r>
+      <w:proofErr w:type="spellStart"/>
+      <w:r>
+        <w:t>data_means</w:t>
+      </w:r>
+      <w:proofErr w:type="spellEnd"/>
+      <w:r>
+        <w:t>)</w:t>
       </w:r>
     </w:p>
     <w:p>
@@ -6544,8 +7894,13 @@
       <w:pPr>
         <w:spacing w:line="240" w:lineRule="auto"/>
       </w:pPr>
-      <w:r>
-        <w:t xml:space="preserve">Photosytems relative protein amounts </w:t>
+      <w:proofErr w:type="spellStart"/>
+      <w:r>
+        <w:t>Photosytems</w:t>
+      </w:r>
+      <w:proofErr w:type="spellEnd"/>
+      <w:r>
+        <w:t xml:space="preserve"> relative protein amounts </w:t>
       </w:r>
     </w:p>
     <w:p>
@@ -6558,10 +7913,10 @@
           <w:lang w:eastAsia="en-AU"/>
         </w:rPr>
         <w:drawing>
-          <wp:inline distT="0" distB="0" distL="0" distR="0" wp14:anchorId="66F28D6D" wp14:editId="283961BC">
-            <wp:extent cx="2350235" cy="1726613"/>
-            <wp:effectExtent l="0" t="0" r="0" b="6985"/>
-            <wp:docPr id="27" name="Picture 27"/>
+          <wp:inline distT="0" distB="0" distL="0" distR="0" wp14:anchorId="07FAEAB4" wp14:editId="19C6FCDA">
+            <wp:extent cx="2508932" cy="2321432"/>
+            <wp:effectExtent l="0" t="0" r="5715" b="3175"/>
+            <wp:docPr id="4" name="Picture 4"/>
             <wp:cNvGraphicFramePr>
               <a:graphicFrameLocks xmlns:a="http://schemas.openxmlformats.org/drawingml/2006/main" noChangeAspect="1"/>
             </wp:cNvGraphicFramePr>
@@ -6581,7 +7936,7 @@
                   <pic:spPr>
                     <a:xfrm>
                       <a:off x="0" y="0"/>
-                      <a:ext cx="2357440" cy="1731906"/>
+                      <a:ext cx="2520329" cy="2331977"/>
                     </a:xfrm>
                     <a:prstGeom prst="rect">
                       <a:avLst/>
@@ -6595,20 +7950,45 @@
       </w:r>
     </w:p>
     <w:p>
-      <w:r>
-        <w:t>varpart(data_means$mean,</w:t>
+      <w:proofErr w:type="spellStart"/>
+      <w:proofErr w:type="gramStart"/>
+      <w:r>
+        <w:t>varpart</w:t>
+      </w:r>
+      <w:proofErr w:type="spellEnd"/>
+      <w:r>
+        <w:t>(</w:t>
+      </w:r>
+      <w:proofErr w:type="spellStart"/>
+      <w:proofErr w:type="gramEnd"/>
+      <w:r>
+        <w:t>data_means$mean</w:t>
+      </w:r>
+      <w:proofErr w:type="spellEnd"/>
+      <w:r>
+        <w:t>,</w:t>
       </w:r>
     </w:p>
     <w:p>
       <w:r>
         <w:t xml:space="preserve">             ~</w:t>
       </w:r>
-      <w:r>
-        <w:t>log(</w:t>
-      </w:r>
+      <w:proofErr w:type="gramStart"/>
+      <w:r>
+        <w:t>log</w:t>
+      </w:r>
+      <w:r>
+        <w:t>10</w:t>
+      </w:r>
+      <w:r>
+        <w:t>(</w:t>
+      </w:r>
+      <w:proofErr w:type="spellStart"/>
+      <w:proofErr w:type="gramEnd"/>
       <w:r>
         <w:t>leafrad_mean</w:t>
       </w:r>
+      <w:proofErr w:type="spellEnd"/>
       <w:r>
         <w:t>)</w:t>
       </w:r>
@@ -6618,17 +7998,59 @@
     </w:p>
     <w:p>
       <w:r>
-        <w:t xml:space="preserve">             ~tavg,</w:t>
-      </w:r>
-    </w:p>
-    <w:p>
-      <w:r>
-        <w:t xml:space="preserve">             ~leaf_age,</w:t>
-      </w:r>
-    </w:p>
-    <w:p>
-      <w:r>
-        <w:t xml:space="preserve">             data = data_means)</w:t>
+        <w:t xml:space="preserve">             ~</w:t>
+      </w:r>
+      <w:proofErr w:type="gramStart"/>
+      <w:r>
+        <w:t>log10(</w:t>
+      </w:r>
+      <w:proofErr w:type="spellStart"/>
+      <w:proofErr w:type="gramEnd"/>
+      <w:r>
+        <w:t>gap_mean</w:t>
+      </w:r>
+      <w:proofErr w:type="spellEnd"/>
+      <w:r>
+        <w:t>),</w:t>
+      </w:r>
+    </w:p>
+    <w:p>
+      <w:r>
+        <w:t xml:space="preserve">             ~</w:t>
+      </w:r>
+      <w:proofErr w:type="gramStart"/>
+      <w:r>
+        <w:t>log10(</w:t>
+      </w:r>
+      <w:proofErr w:type="spellStart"/>
+      <w:proofErr w:type="gramEnd"/>
+      <w:r>
+        <w:t>prec</w:t>
+      </w:r>
+      <w:proofErr w:type="spellEnd"/>
+      <w:r>
+        <w:t>),</w:t>
+      </w:r>
+    </w:p>
+    <w:p>
+      <w:r>
+        <w:t xml:space="preserve">             </w:t>
+      </w:r>
+      <w:proofErr w:type="gramStart"/>
+      <w:r>
+        <w:t>data</w:t>
+      </w:r>
+      <w:proofErr w:type="gramEnd"/>
+      <w:r>
+        <w:t xml:space="preserve"> = </w:t>
+      </w:r>
+      <w:proofErr w:type="spellStart"/>
+      <w:r>
+        <w:t>data_means</w:t>
+      </w:r>
+      <w:proofErr w:type="spellEnd"/>
+      <w:r>
+        <w:t>)</w:t>
       </w:r>
     </w:p>
     <w:p>
@@ -6646,7 +8068,15 @@
         <w:spacing w:line="240" w:lineRule="auto"/>
       </w:pPr>
       <w:r>
-        <w:t>Problem with tavg…</w:t>
+        <w:t xml:space="preserve">Problem with </w:t>
+      </w:r>
+      <w:proofErr w:type="spellStart"/>
+      <w:r>
+        <w:t>tavg</w:t>
+      </w:r>
+      <w:proofErr w:type="spellEnd"/>
+      <w:r>
+        <w:t>…</w:t>
       </w:r>
     </w:p>
     <w:p>
@@ -6676,7 +8106,6 @@
           <w:noProof/>
           <w:lang w:eastAsia="en-AU"/>
         </w:rPr>
-        <w:lastRenderedPageBreak/>
         <w:drawing>
           <wp:inline distT="0" distB="0" distL="0" distR="0" wp14:anchorId="37BC1ADD" wp14:editId="54484900">
             <wp:extent cx="3271104" cy="2403134"/>
@@ -6790,6 +8219,7 @@
           <w:noProof/>
           <w:lang w:eastAsia="en-AU"/>
         </w:rPr>
+        <w:lastRenderedPageBreak/>
         <w:drawing>
           <wp:inline distT="0" distB="0" distL="0" distR="0" wp14:anchorId="418CDEEB" wp14:editId="4B611BF3">
             <wp:extent cx="3745000" cy="2751286"/>
@@ -6908,6 +8338,7 @@
           <w:noProof/>
           <w:lang w:eastAsia="en-AU"/>
         </w:rPr>
+        <w:lastRenderedPageBreak/>
         <w:drawing>
           <wp:inline distT="0" distB="0" distL="0" distR="0" wp14:anchorId="3F61DC80" wp14:editId="748E5193">
             <wp:extent cx="3922096" cy="2881388"/>
@@ -7086,6 +8517,7 @@
           <w:noProof/>
           <w:lang w:eastAsia="en-AU"/>
         </w:rPr>
+        <w:lastRenderedPageBreak/>
         <w:t>Predictor correlations:</w:t>
       </w:r>
     </w:p>
@@ -7241,99 +8673,191 @@
           <w:lang w:eastAsia="en-AU"/>
         </w:rPr>
       </w:pPr>
-      <w:r>
-        <w:rPr>
-          <w:rFonts w:ascii="Lucida Console" w:eastAsia="Times New Roman" w:hAnsi="Lucida Console" w:cs="Courier New"/>
-          <w:color w:val="EAEAEA"/>
-          <w:sz w:val="20"/>
-          <w:szCs w:val="20"/>
-          <w:lang w:eastAsia="en-AU"/>
-        </w:rPr>
-        <w:t>data:  data_means$tavg and log10(data_means$leafrad_mean)</w:t>
-      </w:r>
-    </w:p>
-    <w:p>
-      <w:pPr>
-        <w:shd w:val="clear" w:color="auto" w:fill="2C2828"/>
-        <w:tabs>
-          <w:tab w:val="left" w:pos="916"/>
-          <w:tab w:val="left" w:pos="1832"/>
-          <w:tab w:val="left" w:pos="2748"/>
-          <w:tab w:val="left" w:pos="3664"/>
-          <w:tab w:val="left" w:pos="4580"/>
-          <w:tab w:val="left" w:pos="5496"/>
-          <w:tab w:val="left" w:pos="6412"/>
-          <w:tab w:val="left" w:pos="7328"/>
-          <w:tab w:val="left" w:pos="8244"/>
-          <w:tab w:val="left" w:pos="9160"/>
-          <w:tab w:val="left" w:pos="10076"/>
-          <w:tab w:val="left" w:pos="10992"/>
-          <w:tab w:val="left" w:pos="11908"/>
-          <w:tab w:val="left" w:pos="12824"/>
-          <w:tab w:val="left" w:pos="13740"/>
-          <w:tab w:val="left" w:pos="14656"/>
-        </w:tabs>
-        <w:wordWrap w:val="0"/>
-        <w:spacing w:after="0" w:line="225" w:lineRule="atLeast"/>
-        <w:rPr>
-          <w:rFonts w:ascii="Lucida Console" w:eastAsia="Times New Roman" w:hAnsi="Lucida Console" w:cs="Courier New"/>
-          <w:color w:val="EAEAEA"/>
-          <w:sz w:val="20"/>
-          <w:szCs w:val="20"/>
-          <w:lang w:eastAsia="en-AU"/>
-        </w:rPr>
-      </w:pPr>
-      <w:r>
-        <w:rPr>
-          <w:rFonts w:ascii="Lucida Console" w:eastAsia="Times New Roman" w:hAnsi="Lucida Console" w:cs="Courier New"/>
-          <w:color w:val="EAEAEA"/>
-          <w:sz w:val="20"/>
-          <w:szCs w:val="20"/>
-          <w:lang w:eastAsia="en-AU"/>
-        </w:rPr>
-        <w:t>t = 4.2767, df = 34, p-value = 0.0001455</w:t>
-      </w:r>
-    </w:p>
-    <w:p>
-      <w:pPr>
-        <w:shd w:val="clear" w:color="auto" w:fill="2C2828"/>
-        <w:tabs>
-          <w:tab w:val="left" w:pos="916"/>
-          <w:tab w:val="left" w:pos="1832"/>
-          <w:tab w:val="left" w:pos="2748"/>
-          <w:tab w:val="left" w:pos="3664"/>
-          <w:tab w:val="left" w:pos="4580"/>
-          <w:tab w:val="left" w:pos="5496"/>
-          <w:tab w:val="left" w:pos="6412"/>
-          <w:tab w:val="left" w:pos="7328"/>
-          <w:tab w:val="left" w:pos="8244"/>
-          <w:tab w:val="left" w:pos="9160"/>
-          <w:tab w:val="left" w:pos="10076"/>
-          <w:tab w:val="left" w:pos="10992"/>
-          <w:tab w:val="left" w:pos="11908"/>
-          <w:tab w:val="left" w:pos="12824"/>
-          <w:tab w:val="left" w:pos="13740"/>
-          <w:tab w:val="left" w:pos="14656"/>
-        </w:tabs>
-        <w:wordWrap w:val="0"/>
-        <w:spacing w:after="0" w:line="225" w:lineRule="atLeast"/>
-        <w:rPr>
-          <w:rFonts w:ascii="Lucida Console" w:eastAsia="Times New Roman" w:hAnsi="Lucida Console" w:cs="Courier New"/>
-          <w:color w:val="EAEAEA"/>
-          <w:sz w:val="20"/>
-          <w:szCs w:val="20"/>
-          <w:lang w:eastAsia="en-AU"/>
-        </w:rPr>
-      </w:pPr>
-      <w:r>
-        <w:rPr>
-          <w:rFonts w:ascii="Lucida Console" w:eastAsia="Times New Roman" w:hAnsi="Lucida Console" w:cs="Courier New"/>
-          <w:color w:val="EAEAEA"/>
-          <w:sz w:val="20"/>
-          <w:szCs w:val="20"/>
-          <w:lang w:eastAsia="en-AU"/>
-        </w:rPr>
-        <w:t>alternative hypothesis: true correlation is not equal to 0</w:t>
+      <w:proofErr w:type="gramStart"/>
+      <w:r>
+        <w:rPr>
+          <w:rFonts w:ascii="Lucida Console" w:eastAsia="Times New Roman" w:hAnsi="Lucida Console" w:cs="Courier New"/>
+          <w:color w:val="EAEAEA"/>
+          <w:sz w:val="20"/>
+          <w:szCs w:val="20"/>
+          <w:lang w:eastAsia="en-AU"/>
+        </w:rPr>
+        <w:t>data</w:t>
+      </w:r>
+      <w:proofErr w:type="gramEnd"/>
+      <w:r>
+        <w:rPr>
+          <w:rFonts w:ascii="Lucida Console" w:eastAsia="Times New Roman" w:hAnsi="Lucida Console" w:cs="Courier New"/>
+          <w:color w:val="EAEAEA"/>
+          <w:sz w:val="20"/>
+          <w:szCs w:val="20"/>
+          <w:lang w:eastAsia="en-AU"/>
+        </w:rPr>
+        <w:t xml:space="preserve">:  </w:t>
+      </w:r>
+      <w:proofErr w:type="spellStart"/>
+      <w:r>
+        <w:rPr>
+          <w:rFonts w:ascii="Lucida Console" w:eastAsia="Times New Roman" w:hAnsi="Lucida Console" w:cs="Courier New"/>
+          <w:color w:val="EAEAEA"/>
+          <w:sz w:val="20"/>
+          <w:szCs w:val="20"/>
+          <w:lang w:eastAsia="en-AU"/>
+        </w:rPr>
+        <w:t>data_means$tavg</w:t>
+      </w:r>
+      <w:proofErr w:type="spellEnd"/>
+      <w:r>
+        <w:rPr>
+          <w:rFonts w:ascii="Lucida Console" w:eastAsia="Times New Roman" w:hAnsi="Lucida Console" w:cs="Courier New"/>
+          <w:color w:val="EAEAEA"/>
+          <w:sz w:val="20"/>
+          <w:szCs w:val="20"/>
+          <w:lang w:eastAsia="en-AU"/>
+        </w:rPr>
+        <w:t xml:space="preserve"> and log10(</w:t>
+      </w:r>
+      <w:proofErr w:type="spellStart"/>
+      <w:r>
+        <w:rPr>
+          <w:rFonts w:ascii="Lucida Console" w:eastAsia="Times New Roman" w:hAnsi="Lucida Console" w:cs="Courier New"/>
+          <w:color w:val="EAEAEA"/>
+          <w:sz w:val="20"/>
+          <w:szCs w:val="20"/>
+          <w:lang w:eastAsia="en-AU"/>
+        </w:rPr>
+        <w:t>data_means$leafrad_mean</w:t>
+      </w:r>
+      <w:proofErr w:type="spellEnd"/>
+      <w:r>
+        <w:rPr>
+          <w:rFonts w:ascii="Lucida Console" w:eastAsia="Times New Roman" w:hAnsi="Lucida Console" w:cs="Courier New"/>
+          <w:color w:val="EAEAEA"/>
+          <w:sz w:val="20"/>
+          <w:szCs w:val="20"/>
+          <w:lang w:eastAsia="en-AU"/>
+        </w:rPr>
+        <w:t>)</w:t>
+      </w:r>
+    </w:p>
+    <w:p>
+      <w:pPr>
+        <w:shd w:val="clear" w:color="auto" w:fill="2C2828"/>
+        <w:tabs>
+          <w:tab w:val="left" w:pos="916"/>
+          <w:tab w:val="left" w:pos="1832"/>
+          <w:tab w:val="left" w:pos="2748"/>
+          <w:tab w:val="left" w:pos="3664"/>
+          <w:tab w:val="left" w:pos="4580"/>
+          <w:tab w:val="left" w:pos="5496"/>
+          <w:tab w:val="left" w:pos="6412"/>
+          <w:tab w:val="left" w:pos="7328"/>
+          <w:tab w:val="left" w:pos="8244"/>
+          <w:tab w:val="left" w:pos="9160"/>
+          <w:tab w:val="left" w:pos="10076"/>
+          <w:tab w:val="left" w:pos="10992"/>
+          <w:tab w:val="left" w:pos="11908"/>
+          <w:tab w:val="left" w:pos="12824"/>
+          <w:tab w:val="left" w:pos="13740"/>
+          <w:tab w:val="left" w:pos="14656"/>
+        </w:tabs>
+        <w:wordWrap w:val="0"/>
+        <w:spacing w:after="0" w:line="225" w:lineRule="atLeast"/>
+        <w:rPr>
+          <w:rFonts w:ascii="Lucida Console" w:eastAsia="Times New Roman" w:hAnsi="Lucida Console" w:cs="Courier New"/>
+          <w:color w:val="EAEAEA"/>
+          <w:sz w:val="20"/>
+          <w:szCs w:val="20"/>
+          <w:lang w:eastAsia="en-AU"/>
+        </w:rPr>
+      </w:pPr>
+      <w:r>
+        <w:rPr>
+          <w:rFonts w:ascii="Lucida Console" w:eastAsia="Times New Roman" w:hAnsi="Lucida Console" w:cs="Courier New"/>
+          <w:color w:val="EAEAEA"/>
+          <w:sz w:val="20"/>
+          <w:szCs w:val="20"/>
+          <w:lang w:eastAsia="en-AU"/>
+        </w:rPr>
+        <w:t xml:space="preserve">t = 4.2767, </w:t>
+      </w:r>
+      <w:proofErr w:type="spellStart"/>
+      <w:proofErr w:type="gramStart"/>
+      <w:r>
+        <w:rPr>
+          <w:rFonts w:ascii="Lucida Console" w:eastAsia="Times New Roman" w:hAnsi="Lucida Console" w:cs="Courier New"/>
+          <w:color w:val="EAEAEA"/>
+          <w:sz w:val="20"/>
+          <w:szCs w:val="20"/>
+          <w:lang w:eastAsia="en-AU"/>
+        </w:rPr>
+        <w:t>df</w:t>
+      </w:r>
+      <w:proofErr w:type="spellEnd"/>
+      <w:proofErr w:type="gramEnd"/>
+      <w:r>
+        <w:rPr>
+          <w:rFonts w:ascii="Lucida Console" w:eastAsia="Times New Roman" w:hAnsi="Lucida Console" w:cs="Courier New"/>
+          <w:color w:val="EAEAEA"/>
+          <w:sz w:val="20"/>
+          <w:szCs w:val="20"/>
+          <w:lang w:eastAsia="en-AU"/>
+        </w:rPr>
+        <w:t xml:space="preserve"> = 34, p-value = 0.0001455</w:t>
+      </w:r>
+    </w:p>
+    <w:p>
+      <w:pPr>
+        <w:shd w:val="clear" w:color="auto" w:fill="2C2828"/>
+        <w:tabs>
+          <w:tab w:val="left" w:pos="916"/>
+          <w:tab w:val="left" w:pos="1832"/>
+          <w:tab w:val="left" w:pos="2748"/>
+          <w:tab w:val="left" w:pos="3664"/>
+          <w:tab w:val="left" w:pos="4580"/>
+          <w:tab w:val="left" w:pos="5496"/>
+          <w:tab w:val="left" w:pos="6412"/>
+          <w:tab w:val="left" w:pos="7328"/>
+          <w:tab w:val="left" w:pos="8244"/>
+          <w:tab w:val="left" w:pos="9160"/>
+          <w:tab w:val="left" w:pos="10076"/>
+          <w:tab w:val="left" w:pos="10992"/>
+          <w:tab w:val="left" w:pos="11908"/>
+          <w:tab w:val="left" w:pos="12824"/>
+          <w:tab w:val="left" w:pos="13740"/>
+          <w:tab w:val="left" w:pos="14656"/>
+        </w:tabs>
+        <w:wordWrap w:val="0"/>
+        <w:spacing w:after="0" w:line="225" w:lineRule="atLeast"/>
+        <w:rPr>
+          <w:rFonts w:ascii="Lucida Console" w:eastAsia="Times New Roman" w:hAnsi="Lucida Console" w:cs="Courier New"/>
+          <w:color w:val="EAEAEA"/>
+          <w:sz w:val="20"/>
+          <w:szCs w:val="20"/>
+          <w:lang w:eastAsia="en-AU"/>
+        </w:rPr>
+      </w:pPr>
+      <w:proofErr w:type="gramStart"/>
+      <w:r>
+        <w:rPr>
+          <w:rFonts w:ascii="Lucida Console" w:eastAsia="Times New Roman" w:hAnsi="Lucida Console" w:cs="Courier New"/>
+          <w:color w:val="EAEAEA"/>
+          <w:sz w:val="20"/>
+          <w:szCs w:val="20"/>
+          <w:lang w:eastAsia="en-AU"/>
+        </w:rPr>
+        <w:t>alternative</w:t>
+      </w:r>
+      <w:proofErr w:type="gramEnd"/>
+      <w:r>
+        <w:rPr>
+          <w:rFonts w:ascii="Lucida Console" w:eastAsia="Times New Roman" w:hAnsi="Lucida Console" w:cs="Courier New"/>
+          <w:color w:val="EAEAEA"/>
+          <w:sz w:val="20"/>
+          <w:szCs w:val="20"/>
+          <w:lang w:eastAsia="en-AU"/>
+        </w:rPr>
+        <w:t xml:space="preserve"> hypothesis: true correlation is not equal to 0</w:t>
       </w:r>
     </w:p>
     <w:p>
@@ -7451,57 +8975,93 @@
           <w:lang w:eastAsia="en-AU"/>
         </w:rPr>
       </w:pPr>
-      <w:r>
-        <w:rPr>
-          <w:rFonts w:ascii="Lucida Console" w:eastAsia="Times New Roman" w:hAnsi="Lucida Console" w:cs="Courier New"/>
-          <w:color w:val="EAEAEA"/>
-          <w:sz w:val="20"/>
-          <w:szCs w:val="20"/>
-          <w:lang w:eastAsia="en-AU"/>
-        </w:rPr>
-        <w:t>sample estimates:</w:t>
-      </w:r>
-    </w:p>
-    <w:p>
-      <w:pPr>
-        <w:shd w:val="clear" w:color="auto" w:fill="2C2828"/>
-        <w:tabs>
-          <w:tab w:val="left" w:pos="916"/>
-          <w:tab w:val="left" w:pos="1832"/>
-          <w:tab w:val="left" w:pos="2748"/>
-          <w:tab w:val="left" w:pos="3664"/>
-          <w:tab w:val="left" w:pos="4580"/>
-          <w:tab w:val="left" w:pos="5496"/>
-          <w:tab w:val="left" w:pos="6412"/>
-          <w:tab w:val="left" w:pos="7328"/>
-          <w:tab w:val="left" w:pos="8244"/>
-          <w:tab w:val="left" w:pos="9160"/>
-          <w:tab w:val="left" w:pos="10076"/>
-          <w:tab w:val="left" w:pos="10992"/>
-          <w:tab w:val="left" w:pos="11908"/>
-          <w:tab w:val="left" w:pos="12824"/>
-          <w:tab w:val="left" w:pos="13740"/>
-          <w:tab w:val="left" w:pos="14656"/>
-        </w:tabs>
-        <w:wordWrap w:val="0"/>
-        <w:spacing w:after="0" w:line="225" w:lineRule="atLeast"/>
-        <w:rPr>
-          <w:rFonts w:ascii="Lucida Console" w:eastAsia="Times New Roman" w:hAnsi="Lucida Console" w:cs="Courier New"/>
-          <w:color w:val="EAEAEA"/>
-          <w:sz w:val="20"/>
-          <w:szCs w:val="20"/>
-          <w:lang w:eastAsia="en-AU"/>
-        </w:rPr>
-      </w:pPr>
-      <w:r>
-        <w:rPr>
-          <w:rFonts w:ascii="Lucida Console" w:eastAsia="Times New Roman" w:hAnsi="Lucida Console" w:cs="Courier New"/>
-          <w:color w:val="EAEAEA"/>
-          <w:sz w:val="20"/>
-          <w:szCs w:val="20"/>
-          <w:lang w:eastAsia="en-AU"/>
-        </w:rPr>
-        <w:t xml:space="preserve">      cor </w:t>
+      <w:proofErr w:type="gramStart"/>
+      <w:r>
+        <w:rPr>
+          <w:rFonts w:ascii="Lucida Console" w:eastAsia="Times New Roman" w:hAnsi="Lucida Console" w:cs="Courier New"/>
+          <w:color w:val="EAEAEA"/>
+          <w:sz w:val="20"/>
+          <w:szCs w:val="20"/>
+          <w:lang w:eastAsia="en-AU"/>
+        </w:rPr>
+        <w:t>sample</w:t>
+      </w:r>
+      <w:proofErr w:type="gramEnd"/>
+      <w:r>
+        <w:rPr>
+          <w:rFonts w:ascii="Lucida Console" w:eastAsia="Times New Roman" w:hAnsi="Lucida Console" w:cs="Courier New"/>
+          <w:color w:val="EAEAEA"/>
+          <w:sz w:val="20"/>
+          <w:szCs w:val="20"/>
+          <w:lang w:eastAsia="en-AU"/>
+        </w:rPr>
+        <w:t xml:space="preserve"> estimates:</w:t>
+      </w:r>
+    </w:p>
+    <w:p>
+      <w:pPr>
+        <w:shd w:val="clear" w:color="auto" w:fill="2C2828"/>
+        <w:tabs>
+          <w:tab w:val="left" w:pos="916"/>
+          <w:tab w:val="left" w:pos="1832"/>
+          <w:tab w:val="left" w:pos="2748"/>
+          <w:tab w:val="left" w:pos="3664"/>
+          <w:tab w:val="left" w:pos="4580"/>
+          <w:tab w:val="left" w:pos="5496"/>
+          <w:tab w:val="left" w:pos="6412"/>
+          <w:tab w:val="left" w:pos="7328"/>
+          <w:tab w:val="left" w:pos="8244"/>
+          <w:tab w:val="left" w:pos="9160"/>
+          <w:tab w:val="left" w:pos="10076"/>
+          <w:tab w:val="left" w:pos="10992"/>
+          <w:tab w:val="left" w:pos="11908"/>
+          <w:tab w:val="left" w:pos="12824"/>
+          <w:tab w:val="left" w:pos="13740"/>
+          <w:tab w:val="left" w:pos="14656"/>
+        </w:tabs>
+        <w:wordWrap w:val="0"/>
+        <w:spacing w:after="0" w:line="225" w:lineRule="atLeast"/>
+        <w:rPr>
+          <w:rFonts w:ascii="Lucida Console" w:eastAsia="Times New Roman" w:hAnsi="Lucida Console" w:cs="Courier New"/>
+          <w:color w:val="EAEAEA"/>
+          <w:sz w:val="20"/>
+          <w:szCs w:val="20"/>
+          <w:lang w:eastAsia="en-AU"/>
+        </w:rPr>
+      </w:pPr>
+      <w:r>
+        <w:rPr>
+          <w:rFonts w:ascii="Lucida Console" w:eastAsia="Times New Roman" w:hAnsi="Lucida Console" w:cs="Courier New"/>
+          <w:color w:val="EAEAEA"/>
+          <w:sz w:val="20"/>
+          <w:szCs w:val="20"/>
+          <w:lang w:eastAsia="en-AU"/>
+        </w:rPr>
+        <w:t xml:space="preserve">      </w:t>
+      </w:r>
+      <w:proofErr w:type="spellStart"/>
+      <w:proofErr w:type="gramStart"/>
+      <w:r>
+        <w:rPr>
+          <w:rFonts w:ascii="Lucida Console" w:eastAsia="Times New Roman" w:hAnsi="Lucida Console" w:cs="Courier New"/>
+          <w:color w:val="EAEAEA"/>
+          <w:sz w:val="20"/>
+          <w:szCs w:val="20"/>
+          <w:lang w:eastAsia="en-AU"/>
+        </w:rPr>
+        <w:t>cor</w:t>
+      </w:r>
+      <w:proofErr w:type="spellEnd"/>
+      <w:proofErr w:type="gramEnd"/>
+      <w:r>
+        <w:rPr>
+          <w:rFonts w:ascii="Lucida Console" w:eastAsia="Times New Roman" w:hAnsi="Lucida Console" w:cs="Courier New"/>
+          <w:color w:val="EAEAEA"/>
+          <w:sz w:val="20"/>
+          <w:szCs w:val="20"/>
+          <w:lang w:eastAsia="en-AU"/>
+        </w:rPr>
+        <w:t xml:space="preserve"> </w:t>
       </w:r>
     </w:p>
     <w:p>
@@ -7560,7 +9120,6 @@
           <w:noProof/>
           <w:lang w:eastAsia="en-AU"/>
         </w:rPr>
-        <w:lastRenderedPageBreak/>
         <w:drawing>
           <wp:inline distT="0" distB="0" distL="0" distR="0" wp14:anchorId="1461ACBF" wp14:editId="5BB4662C">
             <wp:extent cx="3669428" cy="2695766"/>
@@ -7704,99 +9263,191 @@
           <w:lang w:eastAsia="en-AU"/>
         </w:rPr>
       </w:pPr>
-      <w:r>
-        <w:rPr>
-          <w:rFonts w:ascii="Lucida Console" w:eastAsia="Times New Roman" w:hAnsi="Lucida Console" w:cs="Courier New"/>
-          <w:color w:val="EAEAEA"/>
-          <w:sz w:val="20"/>
-          <w:szCs w:val="20"/>
-          <w:lang w:eastAsia="en-AU"/>
-        </w:rPr>
-        <w:t>data:  log10(data_means$prec) and log10(data_means$leafrad_mean)</w:t>
-      </w:r>
-    </w:p>
-    <w:p>
-      <w:pPr>
-        <w:shd w:val="clear" w:color="auto" w:fill="2C2828"/>
-        <w:tabs>
-          <w:tab w:val="left" w:pos="916"/>
-          <w:tab w:val="left" w:pos="1832"/>
-          <w:tab w:val="left" w:pos="2748"/>
-          <w:tab w:val="left" w:pos="3664"/>
-          <w:tab w:val="left" w:pos="4580"/>
-          <w:tab w:val="left" w:pos="5496"/>
-          <w:tab w:val="left" w:pos="6412"/>
-          <w:tab w:val="left" w:pos="7328"/>
-          <w:tab w:val="left" w:pos="8244"/>
-          <w:tab w:val="left" w:pos="9160"/>
-          <w:tab w:val="left" w:pos="10076"/>
-          <w:tab w:val="left" w:pos="10992"/>
-          <w:tab w:val="left" w:pos="11908"/>
-          <w:tab w:val="left" w:pos="12824"/>
-          <w:tab w:val="left" w:pos="13740"/>
-          <w:tab w:val="left" w:pos="14656"/>
-        </w:tabs>
-        <w:wordWrap w:val="0"/>
-        <w:spacing w:after="0" w:line="225" w:lineRule="atLeast"/>
-        <w:rPr>
-          <w:rFonts w:ascii="Lucida Console" w:eastAsia="Times New Roman" w:hAnsi="Lucida Console" w:cs="Courier New"/>
-          <w:color w:val="EAEAEA"/>
-          <w:sz w:val="20"/>
-          <w:szCs w:val="20"/>
-          <w:lang w:eastAsia="en-AU"/>
-        </w:rPr>
-      </w:pPr>
-      <w:r>
-        <w:rPr>
-          <w:rFonts w:ascii="Lucida Console" w:eastAsia="Times New Roman" w:hAnsi="Lucida Console" w:cs="Courier New"/>
-          <w:color w:val="EAEAEA"/>
-          <w:sz w:val="20"/>
-          <w:szCs w:val="20"/>
-          <w:lang w:eastAsia="en-AU"/>
-        </w:rPr>
-        <w:t>t = -3.9719, df = 34, p-value = 0.000351</w:t>
-      </w:r>
-    </w:p>
-    <w:p>
-      <w:pPr>
-        <w:shd w:val="clear" w:color="auto" w:fill="2C2828"/>
-        <w:tabs>
-          <w:tab w:val="left" w:pos="916"/>
-          <w:tab w:val="left" w:pos="1832"/>
-          <w:tab w:val="left" w:pos="2748"/>
-          <w:tab w:val="left" w:pos="3664"/>
-          <w:tab w:val="left" w:pos="4580"/>
-          <w:tab w:val="left" w:pos="5496"/>
-          <w:tab w:val="left" w:pos="6412"/>
-          <w:tab w:val="left" w:pos="7328"/>
-          <w:tab w:val="left" w:pos="8244"/>
-          <w:tab w:val="left" w:pos="9160"/>
-          <w:tab w:val="left" w:pos="10076"/>
-          <w:tab w:val="left" w:pos="10992"/>
-          <w:tab w:val="left" w:pos="11908"/>
-          <w:tab w:val="left" w:pos="12824"/>
-          <w:tab w:val="left" w:pos="13740"/>
-          <w:tab w:val="left" w:pos="14656"/>
-        </w:tabs>
-        <w:wordWrap w:val="0"/>
-        <w:spacing w:after="0" w:line="225" w:lineRule="atLeast"/>
-        <w:rPr>
-          <w:rFonts w:ascii="Lucida Console" w:eastAsia="Times New Roman" w:hAnsi="Lucida Console" w:cs="Courier New"/>
-          <w:color w:val="EAEAEA"/>
-          <w:sz w:val="20"/>
-          <w:szCs w:val="20"/>
-          <w:lang w:eastAsia="en-AU"/>
-        </w:rPr>
-      </w:pPr>
-      <w:r>
-        <w:rPr>
-          <w:rFonts w:ascii="Lucida Console" w:eastAsia="Times New Roman" w:hAnsi="Lucida Console" w:cs="Courier New"/>
-          <w:color w:val="EAEAEA"/>
-          <w:sz w:val="20"/>
-          <w:szCs w:val="20"/>
-          <w:lang w:eastAsia="en-AU"/>
-        </w:rPr>
-        <w:t>alternative hypothesis: true correlation is not equal to 0</w:t>
+      <w:proofErr w:type="gramStart"/>
+      <w:r>
+        <w:rPr>
+          <w:rFonts w:ascii="Lucida Console" w:eastAsia="Times New Roman" w:hAnsi="Lucida Console" w:cs="Courier New"/>
+          <w:color w:val="EAEAEA"/>
+          <w:sz w:val="20"/>
+          <w:szCs w:val="20"/>
+          <w:lang w:eastAsia="en-AU"/>
+        </w:rPr>
+        <w:t>data</w:t>
+      </w:r>
+      <w:proofErr w:type="gramEnd"/>
+      <w:r>
+        <w:rPr>
+          <w:rFonts w:ascii="Lucida Console" w:eastAsia="Times New Roman" w:hAnsi="Lucida Console" w:cs="Courier New"/>
+          <w:color w:val="EAEAEA"/>
+          <w:sz w:val="20"/>
+          <w:szCs w:val="20"/>
+          <w:lang w:eastAsia="en-AU"/>
+        </w:rPr>
+        <w:t>:  log10(</w:t>
+      </w:r>
+      <w:proofErr w:type="spellStart"/>
+      <w:r>
+        <w:rPr>
+          <w:rFonts w:ascii="Lucida Console" w:eastAsia="Times New Roman" w:hAnsi="Lucida Console" w:cs="Courier New"/>
+          <w:color w:val="EAEAEA"/>
+          <w:sz w:val="20"/>
+          <w:szCs w:val="20"/>
+          <w:lang w:eastAsia="en-AU"/>
+        </w:rPr>
+        <w:t>data_means$prec</w:t>
+      </w:r>
+      <w:proofErr w:type="spellEnd"/>
+      <w:r>
+        <w:rPr>
+          <w:rFonts w:ascii="Lucida Console" w:eastAsia="Times New Roman" w:hAnsi="Lucida Console" w:cs="Courier New"/>
+          <w:color w:val="EAEAEA"/>
+          <w:sz w:val="20"/>
+          <w:szCs w:val="20"/>
+          <w:lang w:eastAsia="en-AU"/>
+        </w:rPr>
+        <w:t>) and log10(</w:t>
+      </w:r>
+      <w:proofErr w:type="spellStart"/>
+      <w:r>
+        <w:rPr>
+          <w:rFonts w:ascii="Lucida Console" w:eastAsia="Times New Roman" w:hAnsi="Lucida Console" w:cs="Courier New"/>
+          <w:color w:val="EAEAEA"/>
+          <w:sz w:val="20"/>
+          <w:szCs w:val="20"/>
+          <w:lang w:eastAsia="en-AU"/>
+        </w:rPr>
+        <w:t>data_means$leafrad_mean</w:t>
+      </w:r>
+      <w:proofErr w:type="spellEnd"/>
+      <w:r>
+        <w:rPr>
+          <w:rFonts w:ascii="Lucida Console" w:eastAsia="Times New Roman" w:hAnsi="Lucida Console" w:cs="Courier New"/>
+          <w:color w:val="EAEAEA"/>
+          <w:sz w:val="20"/>
+          <w:szCs w:val="20"/>
+          <w:lang w:eastAsia="en-AU"/>
+        </w:rPr>
+        <w:t>)</w:t>
+      </w:r>
+    </w:p>
+    <w:p>
+      <w:pPr>
+        <w:shd w:val="clear" w:color="auto" w:fill="2C2828"/>
+        <w:tabs>
+          <w:tab w:val="left" w:pos="916"/>
+          <w:tab w:val="left" w:pos="1832"/>
+          <w:tab w:val="left" w:pos="2748"/>
+          <w:tab w:val="left" w:pos="3664"/>
+          <w:tab w:val="left" w:pos="4580"/>
+          <w:tab w:val="left" w:pos="5496"/>
+          <w:tab w:val="left" w:pos="6412"/>
+          <w:tab w:val="left" w:pos="7328"/>
+          <w:tab w:val="left" w:pos="8244"/>
+          <w:tab w:val="left" w:pos="9160"/>
+          <w:tab w:val="left" w:pos="10076"/>
+          <w:tab w:val="left" w:pos="10992"/>
+          <w:tab w:val="left" w:pos="11908"/>
+          <w:tab w:val="left" w:pos="12824"/>
+          <w:tab w:val="left" w:pos="13740"/>
+          <w:tab w:val="left" w:pos="14656"/>
+        </w:tabs>
+        <w:wordWrap w:val="0"/>
+        <w:spacing w:after="0" w:line="225" w:lineRule="atLeast"/>
+        <w:rPr>
+          <w:rFonts w:ascii="Lucida Console" w:eastAsia="Times New Roman" w:hAnsi="Lucida Console" w:cs="Courier New"/>
+          <w:color w:val="EAEAEA"/>
+          <w:sz w:val="20"/>
+          <w:szCs w:val="20"/>
+          <w:lang w:eastAsia="en-AU"/>
+        </w:rPr>
+      </w:pPr>
+      <w:r>
+        <w:rPr>
+          <w:rFonts w:ascii="Lucida Console" w:eastAsia="Times New Roman" w:hAnsi="Lucida Console" w:cs="Courier New"/>
+          <w:color w:val="EAEAEA"/>
+          <w:sz w:val="20"/>
+          <w:szCs w:val="20"/>
+          <w:lang w:eastAsia="en-AU"/>
+        </w:rPr>
+        <w:t xml:space="preserve">t = -3.9719, </w:t>
+      </w:r>
+      <w:proofErr w:type="spellStart"/>
+      <w:proofErr w:type="gramStart"/>
+      <w:r>
+        <w:rPr>
+          <w:rFonts w:ascii="Lucida Console" w:eastAsia="Times New Roman" w:hAnsi="Lucida Console" w:cs="Courier New"/>
+          <w:color w:val="EAEAEA"/>
+          <w:sz w:val="20"/>
+          <w:szCs w:val="20"/>
+          <w:lang w:eastAsia="en-AU"/>
+        </w:rPr>
+        <w:t>df</w:t>
+      </w:r>
+      <w:proofErr w:type="spellEnd"/>
+      <w:proofErr w:type="gramEnd"/>
+      <w:r>
+        <w:rPr>
+          <w:rFonts w:ascii="Lucida Console" w:eastAsia="Times New Roman" w:hAnsi="Lucida Console" w:cs="Courier New"/>
+          <w:color w:val="EAEAEA"/>
+          <w:sz w:val="20"/>
+          <w:szCs w:val="20"/>
+          <w:lang w:eastAsia="en-AU"/>
+        </w:rPr>
+        <w:t xml:space="preserve"> = 34, p-value = 0.000351</w:t>
+      </w:r>
+    </w:p>
+    <w:p>
+      <w:pPr>
+        <w:shd w:val="clear" w:color="auto" w:fill="2C2828"/>
+        <w:tabs>
+          <w:tab w:val="left" w:pos="916"/>
+          <w:tab w:val="left" w:pos="1832"/>
+          <w:tab w:val="left" w:pos="2748"/>
+          <w:tab w:val="left" w:pos="3664"/>
+          <w:tab w:val="left" w:pos="4580"/>
+          <w:tab w:val="left" w:pos="5496"/>
+          <w:tab w:val="left" w:pos="6412"/>
+          <w:tab w:val="left" w:pos="7328"/>
+          <w:tab w:val="left" w:pos="8244"/>
+          <w:tab w:val="left" w:pos="9160"/>
+          <w:tab w:val="left" w:pos="10076"/>
+          <w:tab w:val="left" w:pos="10992"/>
+          <w:tab w:val="left" w:pos="11908"/>
+          <w:tab w:val="left" w:pos="12824"/>
+          <w:tab w:val="left" w:pos="13740"/>
+          <w:tab w:val="left" w:pos="14656"/>
+        </w:tabs>
+        <w:wordWrap w:val="0"/>
+        <w:spacing w:after="0" w:line="225" w:lineRule="atLeast"/>
+        <w:rPr>
+          <w:rFonts w:ascii="Lucida Console" w:eastAsia="Times New Roman" w:hAnsi="Lucida Console" w:cs="Courier New"/>
+          <w:color w:val="EAEAEA"/>
+          <w:sz w:val="20"/>
+          <w:szCs w:val="20"/>
+          <w:lang w:eastAsia="en-AU"/>
+        </w:rPr>
+      </w:pPr>
+      <w:proofErr w:type="gramStart"/>
+      <w:r>
+        <w:rPr>
+          <w:rFonts w:ascii="Lucida Console" w:eastAsia="Times New Roman" w:hAnsi="Lucida Console" w:cs="Courier New"/>
+          <w:color w:val="EAEAEA"/>
+          <w:sz w:val="20"/>
+          <w:szCs w:val="20"/>
+          <w:lang w:eastAsia="en-AU"/>
+        </w:rPr>
+        <w:t>alternative</w:t>
+      </w:r>
+      <w:proofErr w:type="gramEnd"/>
+      <w:r>
+        <w:rPr>
+          <w:rFonts w:ascii="Lucida Console" w:eastAsia="Times New Roman" w:hAnsi="Lucida Console" w:cs="Courier New"/>
+          <w:color w:val="EAEAEA"/>
+          <w:sz w:val="20"/>
+          <w:szCs w:val="20"/>
+          <w:lang w:eastAsia="en-AU"/>
+        </w:rPr>
+        <w:t xml:space="preserve"> hypothesis: true correlation is not equal to 0</w:t>
       </w:r>
     </w:p>
     <w:p>
@@ -7914,57 +9565,93 @@
           <w:lang w:eastAsia="en-AU"/>
         </w:rPr>
       </w:pPr>
-      <w:r>
-        <w:rPr>
-          <w:rFonts w:ascii="Lucida Console" w:eastAsia="Times New Roman" w:hAnsi="Lucida Console" w:cs="Courier New"/>
-          <w:color w:val="EAEAEA"/>
-          <w:sz w:val="20"/>
-          <w:szCs w:val="20"/>
-          <w:lang w:eastAsia="en-AU"/>
-        </w:rPr>
-        <w:t>sample estimates:</w:t>
-      </w:r>
-    </w:p>
-    <w:p>
-      <w:pPr>
-        <w:shd w:val="clear" w:color="auto" w:fill="2C2828"/>
-        <w:tabs>
-          <w:tab w:val="left" w:pos="916"/>
-          <w:tab w:val="left" w:pos="1832"/>
-          <w:tab w:val="left" w:pos="2748"/>
-          <w:tab w:val="left" w:pos="3664"/>
-          <w:tab w:val="left" w:pos="4580"/>
-          <w:tab w:val="left" w:pos="5496"/>
-          <w:tab w:val="left" w:pos="6412"/>
-          <w:tab w:val="left" w:pos="7328"/>
-          <w:tab w:val="left" w:pos="8244"/>
-          <w:tab w:val="left" w:pos="9160"/>
-          <w:tab w:val="left" w:pos="10076"/>
-          <w:tab w:val="left" w:pos="10992"/>
-          <w:tab w:val="left" w:pos="11908"/>
-          <w:tab w:val="left" w:pos="12824"/>
-          <w:tab w:val="left" w:pos="13740"/>
-          <w:tab w:val="left" w:pos="14656"/>
-        </w:tabs>
-        <w:wordWrap w:val="0"/>
-        <w:spacing w:after="0" w:line="225" w:lineRule="atLeast"/>
-        <w:rPr>
-          <w:rFonts w:ascii="Lucida Console" w:eastAsia="Times New Roman" w:hAnsi="Lucida Console" w:cs="Courier New"/>
-          <w:color w:val="EAEAEA"/>
-          <w:sz w:val="20"/>
-          <w:szCs w:val="20"/>
-          <w:lang w:eastAsia="en-AU"/>
-        </w:rPr>
-      </w:pPr>
-      <w:r>
-        <w:rPr>
-          <w:rFonts w:ascii="Lucida Console" w:eastAsia="Times New Roman" w:hAnsi="Lucida Console" w:cs="Courier New"/>
-          <w:color w:val="EAEAEA"/>
-          <w:sz w:val="20"/>
-          <w:szCs w:val="20"/>
-          <w:lang w:eastAsia="en-AU"/>
-        </w:rPr>
-        <w:t xml:space="preserve">       cor </w:t>
+      <w:proofErr w:type="gramStart"/>
+      <w:r>
+        <w:rPr>
+          <w:rFonts w:ascii="Lucida Console" w:eastAsia="Times New Roman" w:hAnsi="Lucida Console" w:cs="Courier New"/>
+          <w:color w:val="EAEAEA"/>
+          <w:sz w:val="20"/>
+          <w:szCs w:val="20"/>
+          <w:lang w:eastAsia="en-AU"/>
+        </w:rPr>
+        <w:t>sample</w:t>
+      </w:r>
+      <w:proofErr w:type="gramEnd"/>
+      <w:r>
+        <w:rPr>
+          <w:rFonts w:ascii="Lucida Console" w:eastAsia="Times New Roman" w:hAnsi="Lucida Console" w:cs="Courier New"/>
+          <w:color w:val="EAEAEA"/>
+          <w:sz w:val="20"/>
+          <w:szCs w:val="20"/>
+          <w:lang w:eastAsia="en-AU"/>
+        </w:rPr>
+        <w:t xml:space="preserve"> estimates:</w:t>
+      </w:r>
+    </w:p>
+    <w:p>
+      <w:pPr>
+        <w:shd w:val="clear" w:color="auto" w:fill="2C2828"/>
+        <w:tabs>
+          <w:tab w:val="left" w:pos="916"/>
+          <w:tab w:val="left" w:pos="1832"/>
+          <w:tab w:val="left" w:pos="2748"/>
+          <w:tab w:val="left" w:pos="3664"/>
+          <w:tab w:val="left" w:pos="4580"/>
+          <w:tab w:val="left" w:pos="5496"/>
+          <w:tab w:val="left" w:pos="6412"/>
+          <w:tab w:val="left" w:pos="7328"/>
+          <w:tab w:val="left" w:pos="8244"/>
+          <w:tab w:val="left" w:pos="9160"/>
+          <w:tab w:val="left" w:pos="10076"/>
+          <w:tab w:val="left" w:pos="10992"/>
+          <w:tab w:val="left" w:pos="11908"/>
+          <w:tab w:val="left" w:pos="12824"/>
+          <w:tab w:val="left" w:pos="13740"/>
+          <w:tab w:val="left" w:pos="14656"/>
+        </w:tabs>
+        <w:wordWrap w:val="0"/>
+        <w:spacing w:after="0" w:line="225" w:lineRule="atLeast"/>
+        <w:rPr>
+          <w:rFonts w:ascii="Lucida Console" w:eastAsia="Times New Roman" w:hAnsi="Lucida Console" w:cs="Courier New"/>
+          <w:color w:val="EAEAEA"/>
+          <w:sz w:val="20"/>
+          <w:szCs w:val="20"/>
+          <w:lang w:eastAsia="en-AU"/>
+        </w:rPr>
+      </w:pPr>
+      <w:r>
+        <w:rPr>
+          <w:rFonts w:ascii="Lucida Console" w:eastAsia="Times New Roman" w:hAnsi="Lucida Console" w:cs="Courier New"/>
+          <w:color w:val="EAEAEA"/>
+          <w:sz w:val="20"/>
+          <w:szCs w:val="20"/>
+          <w:lang w:eastAsia="en-AU"/>
+        </w:rPr>
+        <w:t xml:space="preserve">       </w:t>
+      </w:r>
+      <w:proofErr w:type="spellStart"/>
+      <w:proofErr w:type="gramStart"/>
+      <w:r>
+        <w:rPr>
+          <w:rFonts w:ascii="Lucida Console" w:eastAsia="Times New Roman" w:hAnsi="Lucida Console" w:cs="Courier New"/>
+          <w:color w:val="EAEAEA"/>
+          <w:sz w:val="20"/>
+          <w:szCs w:val="20"/>
+          <w:lang w:eastAsia="en-AU"/>
+        </w:rPr>
+        <w:t>cor</w:t>
+      </w:r>
+      <w:proofErr w:type="spellEnd"/>
+      <w:proofErr w:type="gramEnd"/>
+      <w:r>
+        <w:rPr>
+          <w:rFonts w:ascii="Lucida Console" w:eastAsia="Times New Roman" w:hAnsi="Lucida Console" w:cs="Courier New"/>
+          <w:color w:val="EAEAEA"/>
+          <w:sz w:val="20"/>
+          <w:szCs w:val="20"/>
+          <w:lang w:eastAsia="en-AU"/>
+        </w:rPr>
+        <w:t xml:space="preserve"> </w:t>
       </w:r>
     </w:p>
     <w:p>
@@ -8018,6 +9705,7 @@
           <w:noProof/>
           <w:lang w:eastAsia="en-AU"/>
         </w:rPr>
+        <w:lastRenderedPageBreak/>
         <w:drawing>
           <wp:inline distT="0" distB="0" distL="0" distR="0" wp14:anchorId="49AE09FF" wp14:editId="30A2B3C7">
             <wp:extent cx="3959881" cy="2909148"/>
@@ -8161,99 +9849,181 @@
           <w:lang w:eastAsia="en-AU"/>
         </w:rPr>
       </w:pPr>
-      <w:r>
-        <w:rPr>
-          <w:rFonts w:ascii="Lucida Console" w:eastAsia="Times New Roman" w:hAnsi="Lucida Console" w:cs="Courier New"/>
-          <w:color w:val="EAEAEA"/>
-          <w:sz w:val="20"/>
-          <w:szCs w:val="20"/>
-          <w:lang w:eastAsia="en-AU"/>
-        </w:rPr>
-        <w:t>data:  log10(data_means$prec) and data_means$tavg</w:t>
-      </w:r>
-    </w:p>
-    <w:p>
-      <w:pPr>
-        <w:shd w:val="clear" w:color="auto" w:fill="2C2828"/>
-        <w:tabs>
-          <w:tab w:val="left" w:pos="916"/>
-          <w:tab w:val="left" w:pos="1832"/>
-          <w:tab w:val="left" w:pos="2748"/>
-          <w:tab w:val="left" w:pos="3664"/>
-          <w:tab w:val="left" w:pos="4580"/>
-          <w:tab w:val="left" w:pos="5496"/>
-          <w:tab w:val="left" w:pos="6412"/>
-          <w:tab w:val="left" w:pos="7328"/>
-          <w:tab w:val="left" w:pos="8244"/>
-          <w:tab w:val="left" w:pos="9160"/>
-          <w:tab w:val="left" w:pos="10076"/>
-          <w:tab w:val="left" w:pos="10992"/>
-          <w:tab w:val="left" w:pos="11908"/>
-          <w:tab w:val="left" w:pos="12824"/>
-          <w:tab w:val="left" w:pos="13740"/>
-          <w:tab w:val="left" w:pos="14656"/>
-        </w:tabs>
-        <w:wordWrap w:val="0"/>
-        <w:spacing w:after="0" w:line="225" w:lineRule="atLeast"/>
-        <w:rPr>
-          <w:rFonts w:ascii="Lucida Console" w:eastAsia="Times New Roman" w:hAnsi="Lucida Console" w:cs="Courier New"/>
-          <w:color w:val="EAEAEA"/>
-          <w:sz w:val="20"/>
-          <w:szCs w:val="20"/>
-          <w:lang w:eastAsia="en-AU"/>
-        </w:rPr>
-      </w:pPr>
-      <w:r>
-        <w:rPr>
-          <w:rFonts w:ascii="Lucida Console" w:eastAsia="Times New Roman" w:hAnsi="Lucida Console" w:cs="Courier New"/>
-          <w:color w:val="EAEAEA"/>
-          <w:sz w:val="20"/>
-          <w:szCs w:val="20"/>
-          <w:lang w:eastAsia="en-AU"/>
-        </w:rPr>
-        <w:t>t = 0.28511, df = 34, p-value = 0.7773</w:t>
-      </w:r>
-    </w:p>
-    <w:p>
-      <w:pPr>
-        <w:shd w:val="clear" w:color="auto" w:fill="2C2828"/>
-        <w:tabs>
-          <w:tab w:val="left" w:pos="916"/>
-          <w:tab w:val="left" w:pos="1832"/>
-          <w:tab w:val="left" w:pos="2748"/>
-          <w:tab w:val="left" w:pos="3664"/>
-          <w:tab w:val="left" w:pos="4580"/>
-          <w:tab w:val="left" w:pos="5496"/>
-          <w:tab w:val="left" w:pos="6412"/>
-          <w:tab w:val="left" w:pos="7328"/>
-          <w:tab w:val="left" w:pos="8244"/>
-          <w:tab w:val="left" w:pos="9160"/>
-          <w:tab w:val="left" w:pos="10076"/>
-          <w:tab w:val="left" w:pos="10992"/>
-          <w:tab w:val="left" w:pos="11908"/>
-          <w:tab w:val="left" w:pos="12824"/>
-          <w:tab w:val="left" w:pos="13740"/>
-          <w:tab w:val="left" w:pos="14656"/>
-        </w:tabs>
-        <w:wordWrap w:val="0"/>
-        <w:spacing w:after="0" w:line="225" w:lineRule="atLeast"/>
-        <w:rPr>
-          <w:rFonts w:ascii="Lucida Console" w:eastAsia="Times New Roman" w:hAnsi="Lucida Console" w:cs="Courier New"/>
-          <w:color w:val="EAEAEA"/>
-          <w:sz w:val="20"/>
-          <w:szCs w:val="20"/>
-          <w:lang w:eastAsia="en-AU"/>
-        </w:rPr>
-      </w:pPr>
-      <w:r>
-        <w:rPr>
-          <w:rFonts w:ascii="Lucida Console" w:eastAsia="Times New Roman" w:hAnsi="Lucida Console" w:cs="Courier New"/>
-          <w:color w:val="EAEAEA"/>
-          <w:sz w:val="20"/>
-          <w:szCs w:val="20"/>
-          <w:lang w:eastAsia="en-AU"/>
-        </w:rPr>
-        <w:t>alternative hypothesis: true correlation is not equal to 0</w:t>
+      <w:proofErr w:type="gramStart"/>
+      <w:r>
+        <w:rPr>
+          <w:rFonts w:ascii="Lucida Console" w:eastAsia="Times New Roman" w:hAnsi="Lucida Console" w:cs="Courier New"/>
+          <w:color w:val="EAEAEA"/>
+          <w:sz w:val="20"/>
+          <w:szCs w:val="20"/>
+          <w:lang w:eastAsia="en-AU"/>
+        </w:rPr>
+        <w:t>data</w:t>
+      </w:r>
+      <w:proofErr w:type="gramEnd"/>
+      <w:r>
+        <w:rPr>
+          <w:rFonts w:ascii="Lucida Console" w:eastAsia="Times New Roman" w:hAnsi="Lucida Console" w:cs="Courier New"/>
+          <w:color w:val="EAEAEA"/>
+          <w:sz w:val="20"/>
+          <w:szCs w:val="20"/>
+          <w:lang w:eastAsia="en-AU"/>
+        </w:rPr>
+        <w:t>:  log10(</w:t>
+      </w:r>
+      <w:proofErr w:type="spellStart"/>
+      <w:r>
+        <w:rPr>
+          <w:rFonts w:ascii="Lucida Console" w:eastAsia="Times New Roman" w:hAnsi="Lucida Console" w:cs="Courier New"/>
+          <w:color w:val="EAEAEA"/>
+          <w:sz w:val="20"/>
+          <w:szCs w:val="20"/>
+          <w:lang w:eastAsia="en-AU"/>
+        </w:rPr>
+        <w:t>data_means$prec</w:t>
+      </w:r>
+      <w:proofErr w:type="spellEnd"/>
+      <w:r>
+        <w:rPr>
+          <w:rFonts w:ascii="Lucida Console" w:eastAsia="Times New Roman" w:hAnsi="Lucida Console" w:cs="Courier New"/>
+          <w:color w:val="EAEAEA"/>
+          <w:sz w:val="20"/>
+          <w:szCs w:val="20"/>
+          <w:lang w:eastAsia="en-AU"/>
+        </w:rPr>
+        <w:t xml:space="preserve">) and </w:t>
+      </w:r>
+      <w:proofErr w:type="spellStart"/>
+      <w:r>
+        <w:rPr>
+          <w:rFonts w:ascii="Lucida Console" w:eastAsia="Times New Roman" w:hAnsi="Lucida Console" w:cs="Courier New"/>
+          <w:color w:val="EAEAEA"/>
+          <w:sz w:val="20"/>
+          <w:szCs w:val="20"/>
+          <w:lang w:eastAsia="en-AU"/>
+        </w:rPr>
+        <w:t>data_means$tavg</w:t>
+      </w:r>
+      <w:proofErr w:type="spellEnd"/>
+    </w:p>
+    <w:p>
+      <w:pPr>
+        <w:shd w:val="clear" w:color="auto" w:fill="2C2828"/>
+        <w:tabs>
+          <w:tab w:val="left" w:pos="916"/>
+          <w:tab w:val="left" w:pos="1832"/>
+          <w:tab w:val="left" w:pos="2748"/>
+          <w:tab w:val="left" w:pos="3664"/>
+          <w:tab w:val="left" w:pos="4580"/>
+          <w:tab w:val="left" w:pos="5496"/>
+          <w:tab w:val="left" w:pos="6412"/>
+          <w:tab w:val="left" w:pos="7328"/>
+          <w:tab w:val="left" w:pos="8244"/>
+          <w:tab w:val="left" w:pos="9160"/>
+          <w:tab w:val="left" w:pos="10076"/>
+          <w:tab w:val="left" w:pos="10992"/>
+          <w:tab w:val="left" w:pos="11908"/>
+          <w:tab w:val="left" w:pos="12824"/>
+          <w:tab w:val="left" w:pos="13740"/>
+          <w:tab w:val="left" w:pos="14656"/>
+        </w:tabs>
+        <w:wordWrap w:val="0"/>
+        <w:spacing w:after="0" w:line="225" w:lineRule="atLeast"/>
+        <w:rPr>
+          <w:rFonts w:ascii="Lucida Console" w:eastAsia="Times New Roman" w:hAnsi="Lucida Console" w:cs="Courier New"/>
+          <w:color w:val="EAEAEA"/>
+          <w:sz w:val="20"/>
+          <w:szCs w:val="20"/>
+          <w:lang w:eastAsia="en-AU"/>
+        </w:rPr>
+      </w:pPr>
+      <w:r>
+        <w:rPr>
+          <w:rFonts w:ascii="Lucida Console" w:eastAsia="Times New Roman" w:hAnsi="Lucida Console" w:cs="Courier New"/>
+          <w:color w:val="EAEAEA"/>
+          <w:sz w:val="20"/>
+          <w:szCs w:val="20"/>
+          <w:lang w:eastAsia="en-AU"/>
+        </w:rPr>
+        <w:t xml:space="preserve">t = 0.28511, </w:t>
+      </w:r>
+      <w:proofErr w:type="spellStart"/>
+      <w:proofErr w:type="gramStart"/>
+      <w:r>
+        <w:rPr>
+          <w:rFonts w:ascii="Lucida Console" w:eastAsia="Times New Roman" w:hAnsi="Lucida Console" w:cs="Courier New"/>
+          <w:color w:val="EAEAEA"/>
+          <w:sz w:val="20"/>
+          <w:szCs w:val="20"/>
+          <w:lang w:eastAsia="en-AU"/>
+        </w:rPr>
+        <w:t>df</w:t>
+      </w:r>
+      <w:proofErr w:type="spellEnd"/>
+      <w:proofErr w:type="gramEnd"/>
+      <w:r>
+        <w:rPr>
+          <w:rFonts w:ascii="Lucida Console" w:eastAsia="Times New Roman" w:hAnsi="Lucida Console" w:cs="Courier New"/>
+          <w:color w:val="EAEAEA"/>
+          <w:sz w:val="20"/>
+          <w:szCs w:val="20"/>
+          <w:lang w:eastAsia="en-AU"/>
+        </w:rPr>
+        <w:t xml:space="preserve"> = 34, p-value = 0.7773</w:t>
+      </w:r>
+    </w:p>
+    <w:p>
+      <w:pPr>
+        <w:shd w:val="clear" w:color="auto" w:fill="2C2828"/>
+        <w:tabs>
+          <w:tab w:val="left" w:pos="916"/>
+          <w:tab w:val="left" w:pos="1832"/>
+          <w:tab w:val="left" w:pos="2748"/>
+          <w:tab w:val="left" w:pos="3664"/>
+          <w:tab w:val="left" w:pos="4580"/>
+          <w:tab w:val="left" w:pos="5496"/>
+          <w:tab w:val="left" w:pos="6412"/>
+          <w:tab w:val="left" w:pos="7328"/>
+          <w:tab w:val="left" w:pos="8244"/>
+          <w:tab w:val="left" w:pos="9160"/>
+          <w:tab w:val="left" w:pos="10076"/>
+          <w:tab w:val="left" w:pos="10992"/>
+          <w:tab w:val="left" w:pos="11908"/>
+          <w:tab w:val="left" w:pos="12824"/>
+          <w:tab w:val="left" w:pos="13740"/>
+          <w:tab w:val="left" w:pos="14656"/>
+        </w:tabs>
+        <w:wordWrap w:val="0"/>
+        <w:spacing w:after="0" w:line="225" w:lineRule="atLeast"/>
+        <w:rPr>
+          <w:rFonts w:ascii="Lucida Console" w:eastAsia="Times New Roman" w:hAnsi="Lucida Console" w:cs="Courier New"/>
+          <w:color w:val="EAEAEA"/>
+          <w:sz w:val="20"/>
+          <w:szCs w:val="20"/>
+          <w:lang w:eastAsia="en-AU"/>
+        </w:rPr>
+      </w:pPr>
+      <w:proofErr w:type="gramStart"/>
+      <w:r>
+        <w:rPr>
+          <w:rFonts w:ascii="Lucida Console" w:eastAsia="Times New Roman" w:hAnsi="Lucida Console" w:cs="Courier New"/>
+          <w:color w:val="EAEAEA"/>
+          <w:sz w:val="20"/>
+          <w:szCs w:val="20"/>
+          <w:lang w:eastAsia="en-AU"/>
+        </w:rPr>
+        <w:t>alternative</w:t>
+      </w:r>
+      <w:proofErr w:type="gramEnd"/>
+      <w:r>
+        <w:rPr>
+          <w:rFonts w:ascii="Lucida Console" w:eastAsia="Times New Roman" w:hAnsi="Lucida Console" w:cs="Courier New"/>
+          <w:color w:val="EAEAEA"/>
+          <w:sz w:val="20"/>
+          <w:szCs w:val="20"/>
+          <w:lang w:eastAsia="en-AU"/>
+        </w:rPr>
+        <w:t xml:space="preserve"> hypothesis: true correlation is not equal to 0</w:t>
       </w:r>
     </w:p>
     <w:p>
@@ -8337,91 +10107,139 @@
           <w:szCs w:val="20"/>
           <w:lang w:eastAsia="en-AU"/>
         </w:rPr>
-        <w:t xml:space="preserve"> -0.2842594  0.3714137</w:t>
-      </w:r>
-    </w:p>
-    <w:p>
-      <w:pPr>
-        <w:shd w:val="clear" w:color="auto" w:fill="2C2828"/>
-        <w:tabs>
-          <w:tab w:val="left" w:pos="916"/>
-          <w:tab w:val="left" w:pos="1832"/>
-          <w:tab w:val="left" w:pos="2748"/>
-          <w:tab w:val="left" w:pos="3664"/>
-          <w:tab w:val="left" w:pos="4580"/>
-          <w:tab w:val="left" w:pos="5496"/>
-          <w:tab w:val="left" w:pos="6412"/>
-          <w:tab w:val="left" w:pos="7328"/>
-          <w:tab w:val="left" w:pos="8244"/>
-          <w:tab w:val="left" w:pos="9160"/>
-          <w:tab w:val="left" w:pos="10076"/>
-          <w:tab w:val="left" w:pos="10992"/>
-          <w:tab w:val="left" w:pos="11908"/>
-          <w:tab w:val="left" w:pos="12824"/>
-          <w:tab w:val="left" w:pos="13740"/>
-          <w:tab w:val="left" w:pos="14656"/>
-        </w:tabs>
-        <w:wordWrap w:val="0"/>
-        <w:spacing w:after="0" w:line="225" w:lineRule="atLeast"/>
-        <w:rPr>
-          <w:rFonts w:ascii="Lucida Console" w:eastAsia="Times New Roman" w:hAnsi="Lucida Console" w:cs="Courier New"/>
-          <w:color w:val="EAEAEA"/>
-          <w:sz w:val="20"/>
-          <w:szCs w:val="20"/>
-          <w:lang w:eastAsia="en-AU"/>
-        </w:rPr>
-      </w:pPr>
-      <w:r>
-        <w:rPr>
-          <w:rFonts w:ascii="Lucida Console" w:eastAsia="Times New Roman" w:hAnsi="Lucida Console" w:cs="Courier New"/>
-          <w:color w:val="EAEAEA"/>
-          <w:sz w:val="20"/>
-          <w:szCs w:val="20"/>
-          <w:lang w:eastAsia="en-AU"/>
-        </w:rPr>
-        <w:t>sample estimates:</w:t>
-      </w:r>
-    </w:p>
-    <w:p>
-      <w:pPr>
-        <w:shd w:val="clear" w:color="auto" w:fill="2C2828"/>
-        <w:tabs>
-          <w:tab w:val="left" w:pos="916"/>
-          <w:tab w:val="left" w:pos="1832"/>
-          <w:tab w:val="left" w:pos="2748"/>
-          <w:tab w:val="left" w:pos="3664"/>
-          <w:tab w:val="left" w:pos="4580"/>
-          <w:tab w:val="left" w:pos="5496"/>
-          <w:tab w:val="left" w:pos="6412"/>
-          <w:tab w:val="left" w:pos="7328"/>
-          <w:tab w:val="left" w:pos="8244"/>
-          <w:tab w:val="left" w:pos="9160"/>
-          <w:tab w:val="left" w:pos="10076"/>
-          <w:tab w:val="left" w:pos="10992"/>
-          <w:tab w:val="left" w:pos="11908"/>
-          <w:tab w:val="left" w:pos="12824"/>
-          <w:tab w:val="left" w:pos="13740"/>
-          <w:tab w:val="left" w:pos="14656"/>
-        </w:tabs>
-        <w:wordWrap w:val="0"/>
-        <w:spacing w:after="0" w:line="225" w:lineRule="atLeast"/>
-        <w:rPr>
-          <w:rFonts w:ascii="Lucida Console" w:eastAsia="Times New Roman" w:hAnsi="Lucida Console" w:cs="Courier New"/>
-          <w:color w:val="EAEAEA"/>
-          <w:sz w:val="20"/>
-          <w:szCs w:val="20"/>
-          <w:lang w:eastAsia="en-AU"/>
-        </w:rPr>
-      </w:pPr>
-      <w:r>
-        <w:rPr>
-          <w:rFonts w:ascii="Lucida Console" w:eastAsia="Times New Roman" w:hAnsi="Lucida Console" w:cs="Courier New"/>
-          <w:color w:val="EAEAEA"/>
-          <w:sz w:val="20"/>
-          <w:szCs w:val="20"/>
-          <w:lang w:eastAsia="en-AU"/>
-        </w:rPr>
-        <w:t xml:space="preserve">       cor </w:t>
+        <w:t xml:space="preserve"> -</w:t>
+      </w:r>
+      <w:proofErr w:type="gramStart"/>
+      <w:r>
+        <w:rPr>
+          <w:rFonts w:ascii="Lucida Console" w:eastAsia="Times New Roman" w:hAnsi="Lucida Console" w:cs="Courier New"/>
+          <w:color w:val="EAEAEA"/>
+          <w:sz w:val="20"/>
+          <w:szCs w:val="20"/>
+          <w:lang w:eastAsia="en-AU"/>
+        </w:rPr>
+        <w:t>0.2842594  0.3714137</w:t>
+      </w:r>
+      <w:proofErr w:type="gramEnd"/>
+    </w:p>
+    <w:p>
+      <w:pPr>
+        <w:shd w:val="clear" w:color="auto" w:fill="2C2828"/>
+        <w:tabs>
+          <w:tab w:val="left" w:pos="916"/>
+          <w:tab w:val="left" w:pos="1832"/>
+          <w:tab w:val="left" w:pos="2748"/>
+          <w:tab w:val="left" w:pos="3664"/>
+          <w:tab w:val="left" w:pos="4580"/>
+          <w:tab w:val="left" w:pos="5496"/>
+          <w:tab w:val="left" w:pos="6412"/>
+          <w:tab w:val="left" w:pos="7328"/>
+          <w:tab w:val="left" w:pos="8244"/>
+          <w:tab w:val="left" w:pos="9160"/>
+          <w:tab w:val="left" w:pos="10076"/>
+          <w:tab w:val="left" w:pos="10992"/>
+          <w:tab w:val="left" w:pos="11908"/>
+          <w:tab w:val="left" w:pos="12824"/>
+          <w:tab w:val="left" w:pos="13740"/>
+          <w:tab w:val="left" w:pos="14656"/>
+        </w:tabs>
+        <w:wordWrap w:val="0"/>
+        <w:spacing w:after="0" w:line="225" w:lineRule="atLeast"/>
+        <w:rPr>
+          <w:rFonts w:ascii="Lucida Console" w:eastAsia="Times New Roman" w:hAnsi="Lucida Console" w:cs="Courier New"/>
+          <w:color w:val="EAEAEA"/>
+          <w:sz w:val="20"/>
+          <w:szCs w:val="20"/>
+          <w:lang w:eastAsia="en-AU"/>
+        </w:rPr>
+      </w:pPr>
+      <w:proofErr w:type="gramStart"/>
+      <w:r>
+        <w:rPr>
+          <w:rFonts w:ascii="Lucida Console" w:eastAsia="Times New Roman" w:hAnsi="Lucida Console" w:cs="Courier New"/>
+          <w:color w:val="EAEAEA"/>
+          <w:sz w:val="20"/>
+          <w:szCs w:val="20"/>
+          <w:lang w:eastAsia="en-AU"/>
+        </w:rPr>
+        <w:t>sample</w:t>
+      </w:r>
+      <w:proofErr w:type="gramEnd"/>
+      <w:r>
+        <w:rPr>
+          <w:rFonts w:ascii="Lucida Console" w:eastAsia="Times New Roman" w:hAnsi="Lucida Console" w:cs="Courier New"/>
+          <w:color w:val="EAEAEA"/>
+          <w:sz w:val="20"/>
+          <w:szCs w:val="20"/>
+          <w:lang w:eastAsia="en-AU"/>
+        </w:rPr>
+        <w:t xml:space="preserve"> estimates:</w:t>
+      </w:r>
+    </w:p>
+    <w:p>
+      <w:pPr>
+        <w:shd w:val="clear" w:color="auto" w:fill="2C2828"/>
+        <w:tabs>
+          <w:tab w:val="left" w:pos="916"/>
+          <w:tab w:val="left" w:pos="1832"/>
+          <w:tab w:val="left" w:pos="2748"/>
+          <w:tab w:val="left" w:pos="3664"/>
+          <w:tab w:val="left" w:pos="4580"/>
+          <w:tab w:val="left" w:pos="5496"/>
+          <w:tab w:val="left" w:pos="6412"/>
+          <w:tab w:val="left" w:pos="7328"/>
+          <w:tab w:val="left" w:pos="8244"/>
+          <w:tab w:val="left" w:pos="9160"/>
+          <w:tab w:val="left" w:pos="10076"/>
+          <w:tab w:val="left" w:pos="10992"/>
+          <w:tab w:val="left" w:pos="11908"/>
+          <w:tab w:val="left" w:pos="12824"/>
+          <w:tab w:val="left" w:pos="13740"/>
+          <w:tab w:val="left" w:pos="14656"/>
+        </w:tabs>
+        <w:wordWrap w:val="0"/>
+        <w:spacing w:after="0" w:line="225" w:lineRule="atLeast"/>
+        <w:rPr>
+          <w:rFonts w:ascii="Lucida Console" w:eastAsia="Times New Roman" w:hAnsi="Lucida Console" w:cs="Courier New"/>
+          <w:color w:val="EAEAEA"/>
+          <w:sz w:val="20"/>
+          <w:szCs w:val="20"/>
+          <w:lang w:eastAsia="en-AU"/>
+        </w:rPr>
+      </w:pPr>
+      <w:r>
+        <w:rPr>
+          <w:rFonts w:ascii="Lucida Console" w:eastAsia="Times New Roman" w:hAnsi="Lucida Console" w:cs="Courier New"/>
+          <w:color w:val="EAEAEA"/>
+          <w:sz w:val="20"/>
+          <w:szCs w:val="20"/>
+          <w:lang w:eastAsia="en-AU"/>
+        </w:rPr>
+        <w:t xml:space="preserve">       </w:t>
+      </w:r>
+      <w:proofErr w:type="spellStart"/>
+      <w:proofErr w:type="gramStart"/>
+      <w:r>
+        <w:rPr>
+          <w:rFonts w:ascii="Lucida Console" w:eastAsia="Times New Roman" w:hAnsi="Lucida Console" w:cs="Courier New"/>
+          <w:color w:val="EAEAEA"/>
+          <w:sz w:val="20"/>
+          <w:szCs w:val="20"/>
+          <w:lang w:eastAsia="en-AU"/>
+        </w:rPr>
+        <w:t>cor</w:t>
+      </w:r>
+      <w:proofErr w:type="spellEnd"/>
+      <w:proofErr w:type="gramEnd"/>
+      <w:r>
+        <w:rPr>
+          <w:rFonts w:ascii="Lucida Console" w:eastAsia="Times New Roman" w:hAnsi="Lucida Console" w:cs="Courier New"/>
+          <w:color w:val="EAEAEA"/>
+          <w:sz w:val="20"/>
+          <w:szCs w:val="20"/>
+          <w:lang w:eastAsia="en-AU"/>
+        </w:rPr>
+        <w:t xml:space="preserve"> </w:t>
       </w:r>
     </w:p>
     <w:p>
@@ -9154,6 +10972,36 @@
       <w:szCs w:val="20"/>
     </w:rPr>
   </w:style>
+  <w:style w:type="paragraph" w:styleId="BalloonText">
+    <w:name w:val="Balloon Text"/>
+    <w:basedOn w:val="Normal"/>
+    <w:link w:val="BalloonTextChar"/>
+    <w:uiPriority w:val="99"/>
+    <w:semiHidden/>
+    <w:unhideWhenUsed/>
+    <w:rsid w:val="001F4D95"/>
+    <w:pPr>
+      <w:spacing w:after="0" w:line="240" w:lineRule="auto"/>
+    </w:pPr>
+    <w:rPr>
+      <w:rFonts w:ascii="Segoe UI" w:hAnsi="Segoe UI" w:cs="Segoe UI"/>
+      <w:sz w:val="18"/>
+      <w:szCs w:val="18"/>
+    </w:rPr>
+  </w:style>
+  <w:style w:type="character" w:customStyle="1" w:styleId="BalloonTextChar">
+    <w:name w:val="Balloon Text Char"/>
+    <w:basedOn w:val="DefaultParagraphFont"/>
+    <w:link w:val="BalloonText"/>
+    <w:uiPriority w:val="99"/>
+    <w:semiHidden/>
+    <w:rsid w:val="001F4D95"/>
+    <w:rPr>
+      <w:rFonts w:ascii="Segoe UI" w:hAnsi="Segoe UI" w:cs="Segoe UI"/>
+      <w:sz w:val="18"/>
+      <w:szCs w:val="18"/>
+    </w:rPr>
+  </w:style>
 </w:styles>
 </file>
 

</xml_diff>